<commit_message>
commit: Manual de usuario
</commit_message>
<xml_diff>
--- a/Manual de Usuario.docx
+++ b/Manual de Usuario.docx
@@ -431,7 +431,6 @@
         <w:lastRenderedPageBreak/>
         <w:t>INTRODUCCIÓN ……………………………………………………………...…</w:t>
       </w:r>
-      <w:proofErr w:type="gramStart"/>
       <w:r>
         <w:rPr>
           <w:rFonts w:ascii="Times New Roman" w:hAnsi="Times New Roman" w:cs="Times New Roman"/>
@@ -446,15 +445,6 @@
           <w:sz w:val="24"/>
           <w:szCs w:val="24"/>
         </w:rPr>
-        <w:t>.</w:t>
-      </w:r>
-      <w:proofErr w:type="gramEnd"/>
-      <w:r>
-        <w:rPr>
-          <w:rFonts w:ascii="Times New Roman" w:hAnsi="Times New Roman" w:cs="Times New Roman"/>
-          <w:sz w:val="24"/>
-          <w:szCs w:val="24"/>
-        </w:rPr>
         <w:t>pág3</w:t>
       </w:r>
     </w:p>
@@ -475,7 +465,6 @@
         </w:rPr>
         <w:t>OBJETIVO …………………...………………………………………………...…</w:t>
       </w:r>
-      <w:proofErr w:type="gramStart"/>
       <w:r>
         <w:rPr>
           <w:rFonts w:ascii="Times New Roman" w:hAnsi="Times New Roman" w:cs="Times New Roman"/>
@@ -490,15 +479,6 @@
           <w:sz w:val="24"/>
           <w:szCs w:val="24"/>
         </w:rPr>
-        <w:t>.</w:t>
-      </w:r>
-      <w:proofErr w:type="gramEnd"/>
-      <w:r>
-        <w:rPr>
-          <w:rFonts w:ascii="Times New Roman" w:hAnsi="Times New Roman" w:cs="Times New Roman"/>
-          <w:sz w:val="24"/>
-          <w:szCs w:val="24"/>
-        </w:rPr>
         <w:t>pág4</w:t>
       </w:r>
       <w:r>
@@ -538,7 +518,6 @@
         </w:rPr>
         <w:t>………………………</w:t>
       </w:r>
-      <w:proofErr w:type="gramStart"/>
       <w:r>
         <w:rPr>
           <w:rFonts w:ascii="Times New Roman" w:hAnsi="Times New Roman" w:cs="Times New Roman"/>
@@ -548,16 +527,6 @@
         </w:rPr>
         <w:t>……</w:t>
       </w:r>
-      <w:r>
-        <w:rPr>
-          <w:rFonts w:ascii="Times New Roman" w:hAnsi="Times New Roman" w:cs="Times New Roman"/>
-          <w:bCs/>
-          <w:sz w:val="24"/>
-          <w:szCs w:val="24"/>
-        </w:rPr>
-        <w:t>.</w:t>
-      </w:r>
-      <w:proofErr w:type="gramEnd"/>
       <w:r>
         <w:rPr>
           <w:rFonts w:ascii="Times New Roman" w:hAnsi="Times New Roman" w:cs="Times New Roman"/>
@@ -614,7 +583,6 @@
         </w:rPr>
         <w:t>…………………...</w:t>
       </w:r>
-      <w:proofErr w:type="gramStart"/>
       <w:r>
         <w:rPr>
           <w:rFonts w:ascii="Times New Roman" w:hAnsi="Times New Roman" w:cs="Times New Roman"/>
@@ -629,15 +597,6 @@
           <w:sz w:val="24"/>
           <w:szCs w:val="24"/>
         </w:rPr>
-        <w:t>.</w:t>
-      </w:r>
-      <w:proofErr w:type="gramEnd"/>
-      <w:r>
-        <w:rPr>
-          <w:rFonts w:ascii="Times New Roman" w:hAnsi="Times New Roman" w:cs="Times New Roman"/>
-          <w:sz w:val="24"/>
-          <w:szCs w:val="24"/>
-        </w:rPr>
         <w:t>pág</w:t>
       </w:r>
       <w:r>
@@ -680,7 +639,7 @@
           <w:sz w:val="24"/>
           <w:szCs w:val="24"/>
         </w:rPr>
-        <w:t>9</w:t>
+        <w:t>6</w:t>
       </w:r>
     </w:p>
     <w:p>
@@ -707,7 +666,15 @@
           <w:sz w:val="24"/>
           <w:szCs w:val="24"/>
         </w:rPr>
-        <w:t xml:space="preserve"> ………………………………………………………………………pág9</w:t>
+        <w:t xml:space="preserve"> ………………………………………………………………………pág</w:t>
+      </w:r>
+      <w:r>
+        <w:rPr>
+          <w:rFonts w:ascii="Times New Roman" w:hAnsi="Times New Roman" w:cs="Times New Roman"/>
+          <w:sz w:val="24"/>
+          <w:szCs w:val="24"/>
+        </w:rPr>
+        <w:t>6</w:t>
       </w:r>
     </w:p>
     <w:p>
@@ -727,15 +694,23 @@
           <w:sz w:val="24"/>
           <w:szCs w:val="24"/>
         </w:rPr>
-        <w:t>Búsqueda libro</w:t>
-      </w:r>
-      <w:r>
-        <w:rPr>
-          <w:rFonts w:ascii="Times New Roman" w:hAnsi="Times New Roman" w:cs="Times New Roman"/>
-          <w:sz w:val="24"/>
-          <w:szCs w:val="24"/>
-        </w:rPr>
-        <w:t xml:space="preserve"> …………………………………………………………pág10</w:t>
+        <w:t>Iniciar sesión</w:t>
+      </w:r>
+      <w:r>
+        <w:rPr>
+          <w:rFonts w:ascii="Times New Roman" w:hAnsi="Times New Roman" w:cs="Times New Roman"/>
+          <w:sz w:val="24"/>
+          <w:szCs w:val="24"/>
+        </w:rPr>
+        <w:t>……………………………………………………………pág</w:t>
+      </w:r>
+      <w:r>
+        <w:rPr>
+          <w:rFonts w:ascii="Times New Roman" w:hAnsi="Times New Roman" w:cs="Times New Roman"/>
+          <w:sz w:val="24"/>
+          <w:szCs w:val="24"/>
+        </w:rPr>
+        <w:t>6</w:t>
       </w:r>
     </w:p>
     <w:p>
@@ -755,15 +730,15 @@
           <w:sz w:val="24"/>
           <w:szCs w:val="24"/>
         </w:rPr>
-        <w:t>Comentar</w:t>
-      </w:r>
-      <w:r>
-        <w:rPr>
-          <w:rFonts w:ascii="Times New Roman" w:hAnsi="Times New Roman" w:cs="Times New Roman"/>
-          <w:sz w:val="24"/>
-          <w:szCs w:val="24"/>
-        </w:rPr>
-        <w:t xml:space="preserve"> ………………………………………………………………pág11</w:t>
+        <w:t>Búsqueda libro …………………………………………………………pág</w:t>
+      </w:r>
+      <w:r>
+        <w:rPr>
+          <w:rFonts w:ascii="Times New Roman" w:hAnsi="Times New Roman" w:cs="Times New Roman"/>
+          <w:sz w:val="24"/>
+          <w:szCs w:val="24"/>
+        </w:rPr>
+        <w:t>7</w:t>
       </w:r>
     </w:p>
     <w:p>
@@ -790,7 +765,7 @@
           <w:sz w:val="24"/>
           <w:szCs w:val="24"/>
         </w:rPr>
-        <w:t xml:space="preserve"> ……………………………………………………</w:t>
+        <w:t xml:space="preserve"> ………………………………………………</w:t>
       </w:r>
       <w:proofErr w:type="gramStart"/>
       <w:r>
@@ -799,7 +774,15 @@
           <w:sz w:val="24"/>
           <w:szCs w:val="24"/>
         </w:rPr>
-        <w:t>…….</w:t>
+        <w:t>……</w:t>
+      </w:r>
+      <w:r>
+        <w:rPr>
+          <w:rFonts w:ascii="Times New Roman" w:hAnsi="Times New Roman" w:cs="Times New Roman"/>
+          <w:sz w:val="24"/>
+          <w:szCs w:val="24"/>
+        </w:rPr>
+        <w:t>.</w:t>
       </w:r>
       <w:proofErr w:type="gramEnd"/>
       <w:r>
@@ -808,7 +791,23 @@
           <w:sz w:val="24"/>
           <w:szCs w:val="24"/>
         </w:rPr>
-        <w:t>.pág12</w:t>
+        <w:t>……</w:t>
+      </w:r>
+      <w:r>
+        <w:rPr>
+          <w:rFonts w:ascii="Times New Roman" w:hAnsi="Times New Roman" w:cs="Times New Roman"/>
+          <w:sz w:val="24"/>
+          <w:szCs w:val="24"/>
+        </w:rPr>
+        <w:t>.pág</w:t>
+      </w:r>
+      <w:r>
+        <w:rPr>
+          <w:rFonts w:ascii="Times New Roman" w:hAnsi="Times New Roman" w:cs="Times New Roman"/>
+          <w:sz w:val="24"/>
+          <w:szCs w:val="24"/>
+        </w:rPr>
+        <w:t>8</w:t>
       </w:r>
     </w:p>
     <w:p>
@@ -828,15 +827,15 @@
           <w:sz w:val="24"/>
           <w:szCs w:val="24"/>
         </w:rPr>
-        <w:t>Buscar libro</w:t>
-      </w:r>
-      <w:r>
-        <w:rPr>
-          <w:rFonts w:ascii="Times New Roman" w:hAnsi="Times New Roman" w:cs="Times New Roman"/>
-          <w:sz w:val="24"/>
-          <w:szCs w:val="24"/>
-        </w:rPr>
-        <w:t xml:space="preserve"> ……………………………………………………………pág13</w:t>
+        <w:t>Iniciar sesión……………………………………………………………pág</w:t>
+      </w:r>
+      <w:r>
+        <w:rPr>
+          <w:rFonts w:ascii="Times New Roman" w:hAnsi="Times New Roman" w:cs="Times New Roman"/>
+          <w:sz w:val="24"/>
+          <w:szCs w:val="24"/>
+        </w:rPr>
+        <w:t>8</w:t>
       </w:r>
     </w:p>
     <w:p>
@@ -856,33 +855,23 @@
           <w:sz w:val="24"/>
           <w:szCs w:val="24"/>
         </w:rPr>
-        <w:t>Subir Libro</w:t>
-      </w:r>
-      <w:r>
-        <w:rPr>
-          <w:rFonts w:ascii="Times New Roman" w:hAnsi="Times New Roman" w:cs="Times New Roman"/>
-          <w:sz w:val="24"/>
-          <w:szCs w:val="24"/>
-        </w:rPr>
-        <w:t xml:space="preserve"> ………………………………………………………</w:t>
-      </w:r>
-      <w:proofErr w:type="gramStart"/>
-      <w:r>
-        <w:rPr>
-          <w:rFonts w:ascii="Times New Roman" w:hAnsi="Times New Roman" w:cs="Times New Roman"/>
-          <w:sz w:val="24"/>
-          <w:szCs w:val="24"/>
-        </w:rPr>
-        <w:t>…….</w:t>
-      </w:r>
-      <w:proofErr w:type="gramEnd"/>
-      <w:r>
-        <w:rPr>
-          <w:rFonts w:ascii="Times New Roman" w:hAnsi="Times New Roman" w:cs="Times New Roman"/>
-          <w:sz w:val="24"/>
-          <w:szCs w:val="24"/>
-        </w:rPr>
-        <w:t>pág14</w:t>
+        <w:t>Buscar libro</w:t>
+      </w:r>
+      <w:r>
+        <w:rPr>
+          <w:rFonts w:ascii="Times New Roman" w:hAnsi="Times New Roman" w:cs="Times New Roman"/>
+          <w:sz w:val="24"/>
+          <w:szCs w:val="24"/>
+        </w:rPr>
+        <w:t xml:space="preserve"> ……………………………………………………………pág</w:t>
+      </w:r>
+      <w:r>
+        <w:rPr>
+          <w:rFonts w:ascii="Times New Roman" w:hAnsi="Times New Roman" w:cs="Times New Roman"/>
+          <w:sz w:val="24"/>
+          <w:szCs w:val="24"/>
+        </w:rPr>
+        <w:t>9</w:t>
       </w:r>
     </w:p>
     <w:p>
@@ -902,15 +891,41 @@
           <w:sz w:val="24"/>
           <w:szCs w:val="24"/>
         </w:rPr>
-        <w:t>Generar reporte</w:t>
-      </w:r>
-      <w:r>
-        <w:rPr>
-          <w:rFonts w:ascii="Times New Roman" w:hAnsi="Times New Roman" w:cs="Times New Roman"/>
-          <w:sz w:val="24"/>
-          <w:szCs w:val="24"/>
-        </w:rPr>
-        <w:t xml:space="preserve"> ………………………………………………………...pág15</w:t>
+        <w:t>Subir Libro</w:t>
+      </w:r>
+      <w:r>
+        <w:rPr>
+          <w:rFonts w:ascii="Times New Roman" w:hAnsi="Times New Roman" w:cs="Times New Roman"/>
+          <w:sz w:val="24"/>
+          <w:szCs w:val="24"/>
+        </w:rPr>
+        <w:t xml:space="preserve"> ………………………………………………………</w:t>
+      </w:r>
+      <w:proofErr w:type="gramStart"/>
+      <w:r>
+        <w:rPr>
+          <w:rFonts w:ascii="Times New Roman" w:hAnsi="Times New Roman" w:cs="Times New Roman"/>
+          <w:sz w:val="24"/>
+          <w:szCs w:val="24"/>
+        </w:rPr>
+        <w:t>…….</w:t>
+      </w:r>
+      <w:proofErr w:type="gramEnd"/>
+      <w:r>
+        <w:rPr>
+          <w:rFonts w:ascii="Times New Roman" w:hAnsi="Times New Roman" w:cs="Times New Roman"/>
+          <w:sz w:val="24"/>
+          <w:szCs w:val="24"/>
+        </w:rPr>
+        <w:t>pág</w:t>
+      </w:r>
+      <w:r>
+        <w:rPr>
+          <w:rFonts w:ascii="Times New Roman" w:hAnsi="Times New Roman" w:cs="Times New Roman"/>
+          <w:sz w:val="24"/>
+          <w:szCs w:val="24"/>
+        </w:rPr>
+        <w:t>10</w:t>
       </w:r>
     </w:p>
     <w:p>
@@ -930,39 +945,75 @@
           <w:sz w:val="24"/>
           <w:szCs w:val="24"/>
         </w:rPr>
-        <w:t>Responder comentarios</w:t>
-      </w:r>
-      <w:r>
-        <w:rPr>
-          <w:rFonts w:ascii="Times New Roman" w:hAnsi="Times New Roman" w:cs="Times New Roman"/>
-          <w:sz w:val="24"/>
-          <w:szCs w:val="24"/>
-        </w:rPr>
-        <w:t xml:space="preserve"> …………………………………………</w:t>
-      </w:r>
-      <w:proofErr w:type="gramStart"/>
-      <w:r>
-        <w:rPr>
-          <w:rFonts w:ascii="Times New Roman" w:hAnsi="Times New Roman" w:cs="Times New Roman"/>
-          <w:sz w:val="24"/>
-          <w:szCs w:val="24"/>
-        </w:rPr>
-        <w:t>…….</w:t>
-      </w:r>
-      <w:proofErr w:type="gramEnd"/>
-      <w:r>
-        <w:rPr>
-          <w:rFonts w:ascii="Times New Roman" w:hAnsi="Times New Roman" w:cs="Times New Roman"/>
-          <w:sz w:val="24"/>
-          <w:szCs w:val="24"/>
-        </w:rPr>
-        <w:t>.pág16</w:t>
+        <w:t>Editar libro…...</w:t>
+      </w:r>
+      <w:r>
+        <w:rPr>
+          <w:rFonts w:ascii="Times New Roman" w:hAnsi="Times New Roman" w:cs="Times New Roman"/>
+          <w:sz w:val="24"/>
+          <w:szCs w:val="24"/>
+        </w:rPr>
+        <w:t xml:space="preserve"> ………………………………………………………...pág</w:t>
+      </w:r>
+      <w:r>
+        <w:rPr>
+          <w:rFonts w:ascii="Times New Roman" w:hAnsi="Times New Roman" w:cs="Times New Roman"/>
+          <w:sz w:val="24"/>
+          <w:szCs w:val="24"/>
+        </w:rPr>
+        <w:t>11</w:t>
       </w:r>
     </w:p>
     <w:p>
       <w:pPr>
         <w:pStyle w:val="Prrafodelista"/>
         <w:spacing w:line="480" w:lineRule="auto"/>
+        <w:ind w:left="1440"/>
+        <w:rPr>
+          <w:rFonts w:ascii="Times New Roman" w:hAnsi="Times New Roman" w:cs="Times New Roman"/>
+          <w:sz w:val="24"/>
+          <w:szCs w:val="24"/>
+        </w:rPr>
+      </w:pPr>
+      <w:r>
+        <w:rPr>
+          <w:rFonts w:ascii="Times New Roman" w:hAnsi="Times New Roman" w:cs="Times New Roman"/>
+          <w:sz w:val="24"/>
+          <w:szCs w:val="24"/>
+        </w:rPr>
+        <w:t>Eliminar libro……</w:t>
+      </w:r>
+      <w:proofErr w:type="gramStart"/>
+      <w:r>
+        <w:rPr>
+          <w:rFonts w:ascii="Times New Roman" w:hAnsi="Times New Roman" w:cs="Times New Roman"/>
+          <w:sz w:val="24"/>
+          <w:szCs w:val="24"/>
+        </w:rPr>
+        <w:t>…....</w:t>
+      </w:r>
+      <w:proofErr w:type="gramEnd"/>
+      <w:r>
+        <w:rPr>
+          <w:rFonts w:ascii="Times New Roman" w:hAnsi="Times New Roman" w:cs="Times New Roman"/>
+          <w:sz w:val="24"/>
+          <w:szCs w:val="24"/>
+        </w:rPr>
+        <w:t>………………………………………………..pág</w:t>
+      </w:r>
+      <w:r>
+        <w:rPr>
+          <w:rFonts w:ascii="Times New Roman" w:hAnsi="Times New Roman" w:cs="Times New Roman"/>
+          <w:sz w:val="24"/>
+          <w:szCs w:val="24"/>
+        </w:rPr>
+        <w:t>12</w:t>
+      </w:r>
+    </w:p>
+    <w:p>
+      <w:pPr>
+        <w:pStyle w:val="Prrafodelista"/>
+        <w:spacing w:line="480" w:lineRule="auto"/>
         <w:rPr>
           <w:rFonts w:ascii="Times New Roman" w:hAnsi="Times New Roman" w:cs="Times New Roman"/>
           <w:sz w:val="24"/>
@@ -1016,8 +1067,6 @@
         </w:rPr>
       </w:pPr>
     </w:p>
-    <w:p/>
-    <w:p/>
     <w:p/>
     <w:p/>
     <w:p/>
@@ -2288,18 +2337,976 @@
           <w:sz w:val="24"/>
           <w:szCs w:val="24"/>
         </w:rPr>
-        <w:tab/>
-      </w:r>
+        <w:t>Iniciar sesión</w:t>
+      </w:r>
+    </w:p>
+    <w:p>
+      <w:pPr>
+        <w:pStyle w:val="Prrafodelista"/>
+        <w:spacing w:line="480" w:lineRule="auto"/>
+        <w:ind w:left="1440"/>
+        <w:rPr>
+          <w:rFonts w:ascii="Times New Roman" w:hAnsi="Times New Roman" w:cs="Times New Roman"/>
+          <w:sz w:val="24"/>
+          <w:szCs w:val="24"/>
+        </w:rPr>
+      </w:pPr>
+      <w:r>
+        <w:rPr>
+          <w:rFonts w:ascii="Times New Roman" w:hAnsi="Times New Roman" w:cs="Times New Roman"/>
+          <w:noProof/>
+          <w:sz w:val="24"/>
+          <w:szCs w:val="24"/>
+        </w:rPr>
+        <mc:AlternateContent>
+          <mc:Choice Requires="wps">
+            <w:drawing>
+              <wp:anchor distT="0" distB="0" distL="114300" distR="114300" simplePos="0" relativeHeight="251701248" behindDoc="0" locked="0" layoutInCell="1" allowOverlap="1" wp14:anchorId="69944AE4" wp14:editId="0C15115D">
+                <wp:simplePos x="0" y="0"/>
+                <wp:positionH relativeFrom="column">
+                  <wp:posOffset>5269230</wp:posOffset>
+                </wp:positionH>
+                <wp:positionV relativeFrom="paragraph">
+                  <wp:posOffset>1204595</wp:posOffset>
+                </wp:positionV>
+                <wp:extent cx="7620" cy="241935"/>
+                <wp:effectExtent l="76200" t="38100" r="68580" b="24765"/>
+                <wp:wrapNone/>
+                <wp:docPr id="22" name="Conector recto de flecha 22"/>
+                <wp:cNvGraphicFramePr/>
+                <a:graphic xmlns:a="http://schemas.openxmlformats.org/drawingml/2006/main">
+                  <a:graphicData uri="http://schemas.microsoft.com/office/word/2010/wordprocessingShape">
+                    <wps:wsp>
+                      <wps:cNvCnPr/>
+                      <wps:spPr>
+                        <a:xfrm flipH="1" flipV="1">
+                          <a:off x="0" y="0"/>
+                          <a:ext cx="7620" cy="241935"/>
+                        </a:xfrm>
+                        <a:prstGeom prst="straightConnector1">
+                          <a:avLst/>
+                        </a:prstGeom>
+                        <a:ln>
+                          <a:tailEnd type="triangle"/>
+                        </a:ln>
+                      </wps:spPr>
+                      <wps:style>
+                        <a:lnRef idx="1">
+                          <a:schemeClr val="accent6"/>
+                        </a:lnRef>
+                        <a:fillRef idx="0">
+                          <a:schemeClr val="accent6"/>
+                        </a:fillRef>
+                        <a:effectRef idx="0">
+                          <a:schemeClr val="accent6"/>
+                        </a:effectRef>
+                        <a:fontRef idx="minor">
+                          <a:schemeClr val="tx1"/>
+                        </a:fontRef>
+                      </wps:style>
+                      <wps:bodyPr/>
+                    </wps:wsp>
+                  </a:graphicData>
+                </a:graphic>
+              </wp:anchor>
+            </w:drawing>
+          </mc:Choice>
+          <mc:Fallback>
+            <w:pict>
+              <v:shapetype w14:anchorId="03CCC924" id="_x0000_t32" coordsize="21600,21600" o:spt="32" o:oned="t" path="m,l21600,21600e" filled="f">
+                <v:path arrowok="t" fillok="f" o:connecttype="none"/>
+                <o:lock v:ext="edit" shapetype="t"/>
+              </v:shapetype>
+              <v:shape id="Conector recto de flecha 22" o:spid="_x0000_s1026" type="#_x0000_t32" style="position:absolute;margin-left:414.9pt;margin-top:94.85pt;width:.6pt;height:19.05pt;flip:x y;z-index:251701248;visibility:visible;mso-wrap-style:square;mso-wrap-distance-left:9pt;mso-wrap-distance-top:0;mso-wrap-distance-right:9pt;mso-wrap-distance-bottom:0;mso-position-horizontal:absolute;mso-position-horizontal-relative:text;mso-position-vertical:absolute;mso-position-vertical-relative:text" o:gfxdata="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" strokecolor="#70ad47 [3209]" strokeweight=".5pt">
+                <v:stroke endarrow="block" joinstyle="miter"/>
+              </v:shape>
+            </w:pict>
+          </mc:Fallback>
+        </mc:AlternateContent>
+      </w:r>
+      <w:r>
+        <w:rPr>
+          <w:rFonts w:ascii="Times New Roman" w:hAnsi="Times New Roman" w:cs="Times New Roman"/>
+          <w:noProof/>
+          <w:sz w:val="24"/>
+          <w:szCs w:val="24"/>
+        </w:rPr>
+        <mc:AlternateContent>
+          <mc:Choice Requires="wps">
+            <w:drawing>
+              <wp:anchor distT="0" distB="0" distL="114300" distR="114300" simplePos="0" relativeHeight="251700224" behindDoc="0" locked="0" layoutInCell="1" allowOverlap="1" wp14:anchorId="6187C69B" wp14:editId="06D231D7">
+                <wp:simplePos x="0" y="0"/>
+                <wp:positionH relativeFrom="column">
+                  <wp:posOffset>5059680</wp:posOffset>
+                </wp:positionH>
+                <wp:positionV relativeFrom="paragraph">
+                  <wp:posOffset>1044575</wp:posOffset>
+                </wp:positionV>
+                <wp:extent cx="390525" cy="142875"/>
+                <wp:effectExtent l="0" t="0" r="28575" b="28575"/>
+                <wp:wrapNone/>
+                <wp:docPr id="10" name="Rectángulo 10"/>
+                <wp:cNvGraphicFramePr/>
+                <a:graphic xmlns:a="http://schemas.openxmlformats.org/drawingml/2006/main">
+                  <a:graphicData uri="http://schemas.microsoft.com/office/word/2010/wordprocessingShape">
+                    <wps:wsp>
+                      <wps:cNvSpPr/>
+                      <wps:spPr>
+                        <a:xfrm>
+                          <a:off x="0" y="0"/>
+                          <a:ext cx="390525" cy="142875"/>
+                        </a:xfrm>
+                        <a:prstGeom prst="rect">
+                          <a:avLst/>
+                        </a:prstGeom>
+                        <a:noFill/>
+                        <a:ln>
+                          <a:solidFill>
+                            <a:schemeClr val="accent6"/>
+                          </a:solidFill>
+                        </a:ln>
+                      </wps:spPr>
+                      <wps:style>
+                        <a:lnRef idx="2">
+                          <a:schemeClr val="accent6">
+                            <a:shade val="50000"/>
+                          </a:schemeClr>
+                        </a:lnRef>
+                        <a:fillRef idx="1">
+                          <a:schemeClr val="accent6"/>
+                        </a:fillRef>
+                        <a:effectRef idx="0">
+                          <a:schemeClr val="accent6"/>
+                        </a:effectRef>
+                        <a:fontRef idx="minor">
+                          <a:schemeClr val="lt1"/>
+                        </a:fontRef>
+                      </wps:style>
+                      <wps:bodyPr rot="0" spcFirstLastPara="0" vertOverflow="overflow" horzOverflow="overflow" vert="horz" wrap="square" lIns="91440" tIns="45720" rIns="91440" bIns="45720" numCol="1" spcCol="0" rtlCol="0" fromWordArt="0" anchor="ctr" anchorCtr="0" forceAA="0" compatLnSpc="1">
+                        <a:prstTxWarp prst="textNoShape">
+                          <a:avLst/>
+                        </a:prstTxWarp>
+                        <a:noAutofit/>
+                      </wps:bodyPr>
+                    </wps:wsp>
+                  </a:graphicData>
+                </a:graphic>
+              </wp:anchor>
+            </w:drawing>
+          </mc:Choice>
+          <mc:Fallback>
+            <w:pict>
+              <v:rect w14:anchorId="6BD2483D" id="Rectángulo 10" o:spid="_x0000_s1026" style="position:absolute;margin-left:398.4pt;margin-top:82.25pt;width:30.75pt;height:11.25pt;z-index:251700224;visibility:visible;mso-wrap-style:square;mso-wrap-distance-left:9pt;mso-wrap-distance-top:0;mso-wrap-distance-right:9pt;mso-wrap-distance-bottom:0;mso-position-horizontal:absolute;mso-position-horizontal-relative:text;mso-position-vertical:absolute;mso-position-vertical-relative:text;v-text-anchor:middle" o:gfxdata="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" filled="f" strokecolor="#70ad47 [3209]" strokeweight="1pt"/>
+            </w:pict>
+          </mc:Fallback>
+        </mc:AlternateContent>
+      </w:r>
+      <w:r>
+        <w:rPr>
+          <w:rFonts w:ascii="Times New Roman" w:hAnsi="Times New Roman" w:cs="Times New Roman"/>
+          <w:sz w:val="24"/>
+          <w:szCs w:val="24"/>
+        </w:rPr>
+        <w:drawing>
+          <wp:anchor distT="0" distB="0" distL="114300" distR="114300" simplePos="0" relativeHeight="251698176" behindDoc="1" locked="0" layoutInCell="1" allowOverlap="1" wp14:anchorId="19CEC232" wp14:editId="6CC2B953">
+            <wp:simplePos x="0" y="0"/>
+            <wp:positionH relativeFrom="margin">
+              <wp:posOffset>24765</wp:posOffset>
+            </wp:positionH>
+            <wp:positionV relativeFrom="paragraph">
+              <wp:posOffset>998855</wp:posOffset>
+            </wp:positionV>
+            <wp:extent cx="5569585" cy="2658745"/>
+            <wp:effectExtent l="0" t="0" r="0" b="8255"/>
+            <wp:wrapTight wrapText="bothSides">
+              <wp:wrapPolygon edited="0">
+                <wp:start x="0" y="0"/>
+                <wp:lineTo x="0" y="21512"/>
+                <wp:lineTo x="21499" y="21512"/>
+                <wp:lineTo x="21499" y="0"/>
+                <wp:lineTo x="0" y="0"/>
+              </wp:wrapPolygon>
+            </wp:wrapTight>
+            <wp:docPr id="2" name="Imagen 2"/>
+            <wp:cNvGraphicFramePr>
+              <a:graphicFrameLocks xmlns:a="http://schemas.openxmlformats.org/drawingml/2006/main" noChangeAspect="1"/>
+            </wp:cNvGraphicFramePr>
+            <a:graphic xmlns:a="http://schemas.openxmlformats.org/drawingml/2006/main">
+              <a:graphicData uri="http://schemas.openxmlformats.org/drawingml/2006/picture">
+                <pic:pic xmlns:pic="http://schemas.openxmlformats.org/drawingml/2006/picture">
+                  <pic:nvPicPr>
+                    <pic:cNvPr id="1" name=""/>
+                    <pic:cNvPicPr/>
+                  </pic:nvPicPr>
+                  <pic:blipFill>
+                    <a:blip r:embed="rId7" cstate="print">
+                      <a:extLst>
+                        <a:ext uri="{28A0092B-C50C-407E-A947-70E740481C1C}">
+                          <a14:useLocalDpi xmlns:a14="http://schemas.microsoft.com/office/drawing/2010/main" val="0"/>
+                        </a:ext>
+                      </a:extLst>
+                    </a:blip>
+                    <a:stretch>
+                      <a:fillRect/>
+                    </a:stretch>
+                  </pic:blipFill>
+                  <pic:spPr>
+                    <a:xfrm>
+                      <a:off x="0" y="0"/>
+                      <a:ext cx="5569585" cy="2658745"/>
+                    </a:xfrm>
+                    <a:prstGeom prst="rect">
+                      <a:avLst/>
+                    </a:prstGeom>
+                  </pic:spPr>
+                </pic:pic>
+              </a:graphicData>
+            </a:graphic>
+            <wp14:sizeRelH relativeFrom="margin">
+              <wp14:pctWidth>0</wp14:pctWidth>
+            </wp14:sizeRelH>
+            <wp14:sizeRelV relativeFrom="margin">
+              <wp14:pctHeight>0</wp14:pctHeight>
+            </wp14:sizeRelV>
+          </wp:anchor>
+        </w:drawing>
+      </w:r>
+      <w:r>
+        <w:rPr>
+          <w:rFonts w:ascii="Times New Roman" w:hAnsi="Times New Roman" w:cs="Times New Roman"/>
+          <w:sz w:val="24"/>
+          <w:szCs w:val="24"/>
+        </w:rPr>
+        <w:t xml:space="preserve">En la parte superior derecha de la página de inicio encontraras un botón donde te llevara a un formulario donde ingresarás tu contraseña y usuario </w:t>
+      </w:r>
+      <w:r>
+        <w:rPr>
+          <w:rFonts w:ascii="Times New Roman" w:hAnsi="Times New Roman" w:cs="Times New Roman"/>
+          <w:sz w:val="24"/>
+          <w:szCs w:val="24"/>
+        </w:rPr>
+        <w:t xml:space="preserve">y despues seleccionas el botón iniciar </w:t>
+      </w:r>
+      <w:r>
+        <w:rPr>
+          <w:rFonts w:ascii="Times New Roman" w:hAnsi="Times New Roman" w:cs="Times New Roman"/>
+          <w:sz w:val="24"/>
+          <w:szCs w:val="24"/>
+        </w:rPr>
+        <w:t>sesión para</w:t>
+      </w:r>
+      <w:r>
+        <w:rPr>
+          <w:rFonts w:ascii="Times New Roman" w:hAnsi="Times New Roman" w:cs="Times New Roman"/>
+          <w:sz w:val="24"/>
+          <w:szCs w:val="24"/>
+        </w:rPr>
+        <w:t xml:space="preserve"> poder ingresar sesión. </w:t>
+      </w:r>
+    </w:p>
+    <w:p>
+      <w:pPr>
+        <w:pStyle w:val="Prrafodelista"/>
+        <w:spacing w:line="480" w:lineRule="auto"/>
+        <w:ind w:left="1440"/>
+        <w:rPr>
+          <w:rFonts w:ascii="Times New Roman" w:hAnsi="Times New Roman" w:cs="Times New Roman"/>
+          <w:sz w:val="24"/>
+          <w:szCs w:val="24"/>
+        </w:rPr>
+      </w:pPr>
       <w:r>
         <w:rPr>
           <w:rFonts w:ascii="Times New Roman" w:hAnsi="Times New Roman" w:cs="Times New Roman"/>
           <w:b/>
           <w:bCs/>
-          <w:sz w:val="24"/>
-          <w:szCs w:val="24"/>
-        </w:rPr>
-        <w:tab/>
-      </w:r>
+          <w:noProof/>
+          <w:sz w:val="24"/>
+          <w:szCs w:val="24"/>
+        </w:rPr>
+        <mc:AlternateContent>
+          <mc:Choice Requires="wps">
+            <w:drawing>
+              <wp:anchor distT="0" distB="0" distL="114300" distR="114300" simplePos="0" relativeHeight="251710464" behindDoc="0" locked="0" layoutInCell="1" allowOverlap="1" wp14:anchorId="2C657406" wp14:editId="1AEEAEDE">
+                <wp:simplePos x="0" y="0"/>
+                <wp:positionH relativeFrom="column">
+                  <wp:posOffset>3491865</wp:posOffset>
+                </wp:positionH>
+                <wp:positionV relativeFrom="paragraph">
+                  <wp:posOffset>4984115</wp:posOffset>
+                </wp:positionV>
+                <wp:extent cx="1905" cy="179070"/>
+                <wp:effectExtent l="76200" t="38100" r="74295" b="11430"/>
+                <wp:wrapNone/>
+                <wp:docPr id="52" name="Conector recto de flecha 52"/>
+                <wp:cNvGraphicFramePr/>
+                <a:graphic xmlns:a="http://schemas.openxmlformats.org/drawingml/2006/main">
+                  <a:graphicData uri="http://schemas.microsoft.com/office/word/2010/wordprocessingShape">
+                    <wps:wsp>
+                      <wps:cNvCnPr/>
+                      <wps:spPr>
+                        <a:xfrm flipH="1" flipV="1">
+                          <a:off x="0" y="0"/>
+                          <a:ext cx="1905" cy="179070"/>
+                        </a:xfrm>
+                        <a:prstGeom prst="straightConnector1">
+                          <a:avLst/>
+                        </a:prstGeom>
+                        <a:ln>
+                          <a:tailEnd type="triangle"/>
+                        </a:ln>
+                      </wps:spPr>
+                      <wps:style>
+                        <a:lnRef idx="1">
+                          <a:schemeClr val="accent1"/>
+                        </a:lnRef>
+                        <a:fillRef idx="0">
+                          <a:schemeClr val="accent1"/>
+                        </a:fillRef>
+                        <a:effectRef idx="0">
+                          <a:schemeClr val="accent1"/>
+                        </a:effectRef>
+                        <a:fontRef idx="minor">
+                          <a:schemeClr val="tx1"/>
+                        </a:fontRef>
+                      </wps:style>
+                      <wps:bodyPr/>
+                    </wps:wsp>
+                  </a:graphicData>
+                </a:graphic>
+              </wp:anchor>
+            </w:drawing>
+          </mc:Choice>
+          <mc:Fallback>
+            <w:pict>
+              <v:shape w14:anchorId="15D475E0" id="Conector recto de flecha 52" o:spid="_x0000_s1026" type="#_x0000_t32" style="position:absolute;margin-left:274.95pt;margin-top:392.45pt;width:.15pt;height:14.1pt;flip:x y;z-index:251710464;visibility:visible;mso-wrap-style:square;mso-wrap-distance-left:9pt;mso-wrap-distance-top:0;mso-wrap-distance-right:9pt;mso-wrap-distance-bottom:0;mso-position-horizontal:absolute;mso-position-horizontal-relative:text;mso-position-vertical:absolute;mso-position-vertical-relative:text" o:gfxdata="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" strokecolor="#4472c4 [3204]" strokeweight=".5pt">
+                <v:stroke endarrow="block" joinstyle="miter"/>
+              </v:shape>
+            </w:pict>
+          </mc:Fallback>
+        </mc:AlternateContent>
+      </w:r>
+      <w:r>
+        <w:rPr>
+          <w:rFonts w:ascii="Times New Roman" w:hAnsi="Times New Roman" w:cs="Times New Roman"/>
+          <w:b/>
+          <w:bCs/>
+          <w:noProof/>
+          <w:sz w:val="24"/>
+          <w:szCs w:val="24"/>
+        </w:rPr>
+        <mc:AlternateContent>
+          <mc:Choice Requires="wps">
+            <w:drawing>
+              <wp:anchor distT="0" distB="0" distL="114300" distR="114300" simplePos="0" relativeHeight="251709440" behindDoc="0" locked="0" layoutInCell="1" allowOverlap="1" wp14:anchorId="0B1D7B29" wp14:editId="15A1A2D1">
+                <wp:simplePos x="0" y="0"/>
+                <wp:positionH relativeFrom="column">
+                  <wp:posOffset>2927985</wp:posOffset>
+                </wp:positionH>
+                <wp:positionV relativeFrom="paragraph">
+                  <wp:posOffset>4711700</wp:posOffset>
+                </wp:positionV>
+                <wp:extent cx="1120140" cy="264795"/>
+                <wp:effectExtent l="0" t="0" r="22860" b="20955"/>
+                <wp:wrapNone/>
+                <wp:docPr id="50" name="Rectángulo 50"/>
+                <wp:cNvGraphicFramePr/>
+                <a:graphic xmlns:a="http://schemas.openxmlformats.org/drawingml/2006/main">
+                  <a:graphicData uri="http://schemas.microsoft.com/office/word/2010/wordprocessingShape">
+                    <wps:wsp>
+                      <wps:cNvSpPr/>
+                      <wps:spPr>
+                        <a:xfrm>
+                          <a:off x="0" y="0"/>
+                          <a:ext cx="1120140" cy="264795"/>
+                        </a:xfrm>
+                        <a:prstGeom prst="rect">
+                          <a:avLst/>
+                        </a:prstGeom>
+                        <a:noFill/>
+                        <a:ln>
+                          <a:solidFill>
+                            <a:srgbClr val="92D050"/>
+                          </a:solidFill>
+                        </a:ln>
+                      </wps:spPr>
+                      <wps:style>
+                        <a:lnRef idx="2">
+                          <a:schemeClr val="accent1">
+                            <a:shade val="50000"/>
+                          </a:schemeClr>
+                        </a:lnRef>
+                        <a:fillRef idx="1">
+                          <a:schemeClr val="accent1"/>
+                        </a:fillRef>
+                        <a:effectRef idx="0">
+                          <a:schemeClr val="accent1"/>
+                        </a:effectRef>
+                        <a:fontRef idx="minor">
+                          <a:schemeClr val="lt1"/>
+                        </a:fontRef>
+                      </wps:style>
+                      <wps:bodyPr rot="0" spcFirstLastPara="0" vertOverflow="overflow" horzOverflow="overflow" vert="horz" wrap="square" lIns="91440" tIns="45720" rIns="91440" bIns="45720" numCol="1" spcCol="0" rtlCol="0" fromWordArt="0" anchor="ctr" anchorCtr="0" forceAA="0" compatLnSpc="1">
+                        <a:prstTxWarp prst="textNoShape">
+                          <a:avLst/>
+                        </a:prstTxWarp>
+                        <a:noAutofit/>
+                      </wps:bodyPr>
+                    </wps:wsp>
+                  </a:graphicData>
+                </a:graphic>
+              </wp:anchor>
+            </w:drawing>
+          </mc:Choice>
+          <mc:Fallback>
+            <w:pict>
+              <v:rect w14:anchorId="57E21C88" id="Rectángulo 50" o:spid="_x0000_s1026" style="position:absolute;margin-left:230.55pt;margin-top:371pt;width:88.2pt;height:20.85pt;z-index:251709440;visibility:visible;mso-wrap-style:square;mso-wrap-distance-left:9pt;mso-wrap-distance-top:0;mso-wrap-distance-right:9pt;mso-wrap-distance-bottom:0;mso-position-horizontal:absolute;mso-position-horizontal-relative:text;mso-position-vertical:absolute;mso-position-vertical-relative:text;v-text-anchor:middle" o:gfxdata="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" filled="f" strokecolor="#92d050" strokeweight="1pt"/>
+            </w:pict>
+          </mc:Fallback>
+        </mc:AlternateContent>
+      </w:r>
+      <w:r>
+        <w:rPr>
+          <w:rFonts w:ascii="Times New Roman" w:hAnsi="Times New Roman" w:cs="Times New Roman"/>
+          <w:b/>
+          <w:bCs/>
+          <w:noProof/>
+          <w:sz w:val="24"/>
+          <w:szCs w:val="24"/>
+        </w:rPr>
+        <mc:AlternateContent>
+          <mc:Choice Requires="wps">
+            <w:drawing>
+              <wp:anchor distT="0" distB="0" distL="114300" distR="114300" simplePos="0" relativeHeight="251708416" behindDoc="0" locked="0" layoutInCell="1" allowOverlap="1" wp14:anchorId="794A97B7" wp14:editId="3DF7611D">
+                <wp:simplePos x="0" y="0"/>
+                <wp:positionH relativeFrom="column">
+                  <wp:posOffset>4392930</wp:posOffset>
+                </wp:positionH>
+                <wp:positionV relativeFrom="paragraph">
+                  <wp:posOffset>4433570</wp:posOffset>
+                </wp:positionV>
+                <wp:extent cx="586740" cy="200025"/>
+                <wp:effectExtent l="0" t="0" r="0" b="0"/>
+                <wp:wrapNone/>
+                <wp:docPr id="49" name="Cuadro de texto 49"/>
+                <wp:cNvGraphicFramePr/>
+                <a:graphic xmlns:a="http://schemas.openxmlformats.org/drawingml/2006/main">
+                  <a:graphicData uri="http://schemas.microsoft.com/office/word/2010/wordprocessingShape">
+                    <wps:wsp>
+                      <wps:cNvSpPr txBox="1"/>
+                      <wps:spPr>
+                        <a:xfrm>
+                          <a:off x="0" y="0"/>
+                          <a:ext cx="586740" cy="200025"/>
+                        </a:xfrm>
+                        <a:prstGeom prst="rect">
+                          <a:avLst/>
+                        </a:prstGeom>
+                        <a:noFill/>
+                        <a:ln w="6350">
+                          <a:noFill/>
+                        </a:ln>
+                      </wps:spPr>
+                      <wps:txbx>
+                        <w:txbxContent>
+                          <w:p>
+                            <w:pPr>
+                              <w:rPr>
+                                <w:sz w:val="12"/>
+                                <w:szCs w:val="12"/>
+                              </w:rPr>
+                            </w:pPr>
+                            <w:r>
+                              <w:rPr>
+                                <w:sz w:val="12"/>
+                                <w:szCs w:val="12"/>
+                              </w:rPr>
+                              <w:t xml:space="preserve">Contraseña  </w:t>
+                            </w:r>
+                          </w:p>
+                        </w:txbxContent>
+                      </wps:txbx>
+                      <wps:bodyPr rot="0" spcFirstLastPara="0" vertOverflow="overflow" horzOverflow="overflow" vert="horz" wrap="square" lIns="91440" tIns="45720" rIns="91440" bIns="45720" numCol="1" spcCol="0" rtlCol="0" fromWordArt="0" anchor="t" anchorCtr="0" forceAA="0" compatLnSpc="1">
+                        <a:prstTxWarp prst="textNoShape">
+                          <a:avLst/>
+                        </a:prstTxWarp>
+                        <a:noAutofit/>
+                      </wps:bodyPr>
+                    </wps:wsp>
+                  </a:graphicData>
+                </a:graphic>
+                <wp14:sizeRelH relativeFrom="margin">
+                  <wp14:pctWidth>0</wp14:pctWidth>
+                </wp14:sizeRelH>
+                <wp14:sizeRelV relativeFrom="margin">
+                  <wp14:pctHeight>0</wp14:pctHeight>
+                </wp14:sizeRelV>
+              </wp:anchor>
+            </w:drawing>
+          </mc:Choice>
+          <mc:Fallback>
+            <w:pict>
+              <v:shapetype w14:anchorId="794A97B7" id="_x0000_t202" coordsize="21600,21600" o:spt="202" path="m,l,21600r21600,l21600,xe">
+                <v:stroke joinstyle="miter"/>
+                <v:path gradientshapeok="t" o:connecttype="rect"/>
+              </v:shapetype>
+              <v:shape id="Cuadro de texto 49" o:spid="_x0000_s1026" type="#_x0000_t202" style="position:absolute;left:0;text-align:left;margin-left:345.9pt;margin-top:349.1pt;width:46.2pt;height:15.75pt;z-index:251708416;visibility:visible;mso-wrap-style:square;mso-width-percent:0;mso-height-percent:0;mso-wrap-distance-left:9pt;mso-wrap-distance-top:0;mso-wrap-distance-right:9pt;mso-wrap-distance-bottom:0;mso-position-horizontal:absolute;mso-position-horizontal-relative:text;mso-position-vertical:absolute;mso-position-vertical-relative:text;mso-width-percent:0;mso-height-percent:0;mso-width-relative:margin;mso-height-relative:margin;v-text-anchor:top" o:gfxdata="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" filled="f" stroked="f" strokeweight=".5pt">
+                <v:textbox>
+                  <w:txbxContent>
+                    <w:p>
+                      <w:pPr>
+                        <w:rPr>
+                          <w:sz w:val="12"/>
+                          <w:szCs w:val="12"/>
+                        </w:rPr>
+                      </w:pPr>
+                      <w:r>
+                        <w:rPr>
+                          <w:sz w:val="12"/>
+                          <w:szCs w:val="12"/>
+                        </w:rPr>
+                        <w:t xml:space="preserve">Contraseña  </w:t>
+                      </w:r>
+                    </w:p>
+                  </w:txbxContent>
+                </v:textbox>
+              </v:shape>
+            </w:pict>
+          </mc:Fallback>
+        </mc:AlternateContent>
+      </w:r>
+      <w:r>
+        <w:rPr>
+          <w:rFonts w:ascii="Times New Roman" w:hAnsi="Times New Roman" w:cs="Times New Roman"/>
+          <w:b/>
+          <w:bCs/>
+          <w:noProof/>
+          <w:sz w:val="24"/>
+          <w:szCs w:val="24"/>
+        </w:rPr>
+        <mc:AlternateContent>
+          <mc:Choice Requires="wps">
+            <w:drawing>
+              <wp:anchor distT="0" distB="0" distL="114300" distR="114300" simplePos="0" relativeHeight="251706368" behindDoc="0" locked="0" layoutInCell="1" allowOverlap="1" wp14:anchorId="578FC5E7" wp14:editId="3EE46473">
+                <wp:simplePos x="0" y="0"/>
+                <wp:positionH relativeFrom="column">
+                  <wp:posOffset>4389120</wp:posOffset>
+                </wp:positionH>
+                <wp:positionV relativeFrom="paragraph">
+                  <wp:posOffset>4184015</wp:posOffset>
+                </wp:positionV>
+                <wp:extent cx="502920" cy="200025"/>
+                <wp:effectExtent l="0" t="0" r="0" b="0"/>
+                <wp:wrapNone/>
+                <wp:docPr id="48" name="Cuadro de texto 48"/>
+                <wp:cNvGraphicFramePr/>
+                <a:graphic xmlns:a="http://schemas.openxmlformats.org/drawingml/2006/main">
+                  <a:graphicData uri="http://schemas.microsoft.com/office/word/2010/wordprocessingShape">
+                    <wps:wsp>
+                      <wps:cNvSpPr txBox="1"/>
+                      <wps:spPr>
+                        <a:xfrm>
+                          <a:off x="0" y="0"/>
+                          <a:ext cx="502920" cy="200025"/>
+                        </a:xfrm>
+                        <a:prstGeom prst="rect">
+                          <a:avLst/>
+                        </a:prstGeom>
+                        <a:noFill/>
+                        <a:ln w="6350">
+                          <a:noFill/>
+                        </a:ln>
+                      </wps:spPr>
+                      <wps:txbx>
+                        <w:txbxContent>
+                          <w:p>
+                            <w:pPr>
+                              <w:rPr>
+                                <w:sz w:val="14"/>
+                                <w:szCs w:val="14"/>
+                              </w:rPr>
+                            </w:pPr>
+                            <w:r>
+                              <w:rPr>
+                                <w:sz w:val="14"/>
+                                <w:szCs w:val="14"/>
+                              </w:rPr>
+                              <w:t>usuario</w:t>
+                            </w:r>
+                          </w:p>
+                        </w:txbxContent>
+                      </wps:txbx>
+                      <wps:bodyPr rot="0" spcFirstLastPara="0" vertOverflow="overflow" horzOverflow="overflow" vert="horz" wrap="square" lIns="91440" tIns="45720" rIns="91440" bIns="45720" numCol="1" spcCol="0" rtlCol="0" fromWordArt="0" anchor="t" anchorCtr="0" forceAA="0" compatLnSpc="1">
+                        <a:prstTxWarp prst="textNoShape">
+                          <a:avLst/>
+                        </a:prstTxWarp>
+                        <a:noAutofit/>
+                      </wps:bodyPr>
+                    </wps:wsp>
+                  </a:graphicData>
+                </a:graphic>
+                <wp14:sizeRelH relativeFrom="margin">
+                  <wp14:pctWidth>0</wp14:pctWidth>
+                </wp14:sizeRelH>
+                <wp14:sizeRelV relativeFrom="margin">
+                  <wp14:pctHeight>0</wp14:pctHeight>
+                </wp14:sizeRelV>
+              </wp:anchor>
+            </w:drawing>
+          </mc:Choice>
+          <mc:Fallback>
+            <w:pict>
+              <v:shape w14:anchorId="578FC5E7" id="Cuadro de texto 48" o:spid="_x0000_s1027" type="#_x0000_t202" style="position:absolute;left:0;text-align:left;margin-left:345.6pt;margin-top:329.45pt;width:39.6pt;height:15.75pt;z-index:251706368;visibility:visible;mso-wrap-style:square;mso-width-percent:0;mso-height-percent:0;mso-wrap-distance-left:9pt;mso-wrap-distance-top:0;mso-wrap-distance-right:9pt;mso-wrap-distance-bottom:0;mso-position-horizontal:absolute;mso-position-horizontal-relative:text;mso-position-vertical:absolute;mso-position-vertical-relative:text;mso-width-percent:0;mso-height-percent:0;mso-width-relative:margin;mso-height-relative:margin;v-text-anchor:top" o:gfxdata="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" filled="f" stroked="f" strokeweight=".5pt">
+                <v:textbox>
+                  <w:txbxContent>
+                    <w:p>
+                      <w:pPr>
+                        <w:rPr>
+                          <w:sz w:val="14"/>
+                          <w:szCs w:val="14"/>
+                        </w:rPr>
+                      </w:pPr>
+                      <w:r>
+                        <w:rPr>
+                          <w:sz w:val="14"/>
+                          <w:szCs w:val="14"/>
+                        </w:rPr>
+                        <w:t>usuario</w:t>
+                      </w:r>
+                    </w:p>
+                  </w:txbxContent>
+                </v:textbox>
+              </v:shape>
+            </w:pict>
+          </mc:Fallback>
+        </mc:AlternateContent>
+      </w:r>
+      <w:r>
+        <w:rPr>
+          <w:rFonts w:ascii="Times New Roman" w:hAnsi="Times New Roman" w:cs="Times New Roman"/>
+          <w:b/>
+          <w:bCs/>
+          <w:noProof/>
+          <w:sz w:val="24"/>
+          <w:szCs w:val="24"/>
+        </w:rPr>
+        <mc:AlternateContent>
+          <mc:Choice Requires="wps">
+            <w:drawing>
+              <wp:anchor distT="0" distB="0" distL="114300" distR="114300" simplePos="0" relativeHeight="251705344" behindDoc="0" locked="0" layoutInCell="1" allowOverlap="1" wp14:anchorId="7AF75E98" wp14:editId="1CD5E231">
+                <wp:simplePos x="0" y="0"/>
+                <wp:positionH relativeFrom="column">
+                  <wp:posOffset>4175760</wp:posOffset>
+                </wp:positionH>
+                <wp:positionV relativeFrom="paragraph">
+                  <wp:posOffset>4532630</wp:posOffset>
+                </wp:positionV>
+                <wp:extent cx="198120" cy="3810"/>
+                <wp:effectExtent l="38100" t="76200" r="0" b="91440"/>
+                <wp:wrapNone/>
+                <wp:docPr id="47" name="Conector recto de flecha 47"/>
+                <wp:cNvGraphicFramePr/>
+                <a:graphic xmlns:a="http://schemas.openxmlformats.org/drawingml/2006/main">
+                  <a:graphicData uri="http://schemas.microsoft.com/office/word/2010/wordprocessingShape">
+                    <wps:wsp>
+                      <wps:cNvCnPr/>
+                      <wps:spPr>
+                        <a:xfrm flipH="1">
+                          <a:off x="0" y="0"/>
+                          <a:ext cx="198120" cy="3810"/>
+                        </a:xfrm>
+                        <a:prstGeom prst="straightConnector1">
+                          <a:avLst/>
+                        </a:prstGeom>
+                        <a:ln>
+                          <a:tailEnd type="triangle"/>
+                        </a:ln>
+                      </wps:spPr>
+                      <wps:style>
+                        <a:lnRef idx="1">
+                          <a:schemeClr val="accent6"/>
+                        </a:lnRef>
+                        <a:fillRef idx="0">
+                          <a:schemeClr val="accent6"/>
+                        </a:fillRef>
+                        <a:effectRef idx="0">
+                          <a:schemeClr val="accent6"/>
+                        </a:effectRef>
+                        <a:fontRef idx="minor">
+                          <a:schemeClr val="tx1"/>
+                        </a:fontRef>
+                      </wps:style>
+                      <wps:bodyPr/>
+                    </wps:wsp>
+                  </a:graphicData>
+                </a:graphic>
+              </wp:anchor>
+            </w:drawing>
+          </mc:Choice>
+          <mc:Fallback>
+            <w:pict>
+              <v:shape w14:anchorId="1E295277" id="Conector recto de flecha 47" o:spid="_x0000_s1026" type="#_x0000_t32" style="position:absolute;margin-left:328.8pt;margin-top:356.9pt;width:15.6pt;height:.3pt;flip:x;z-index:251705344;visibility:visible;mso-wrap-style:square;mso-wrap-distance-left:9pt;mso-wrap-distance-top:0;mso-wrap-distance-right:9pt;mso-wrap-distance-bottom:0;mso-position-horizontal:absolute;mso-position-horizontal-relative:text;mso-position-vertical:absolute;mso-position-vertical-relative:text" o:gfxdata="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" strokecolor="#70ad47 [3209]" strokeweight=".5pt">
+                <v:stroke endarrow="block" joinstyle="miter"/>
+              </v:shape>
+            </w:pict>
+          </mc:Fallback>
+        </mc:AlternateContent>
+      </w:r>
+      <w:r>
+        <w:rPr>
+          <w:rFonts w:ascii="Times New Roman" w:hAnsi="Times New Roman" w:cs="Times New Roman"/>
+          <w:b/>
+          <w:bCs/>
+          <w:noProof/>
+          <w:sz w:val="24"/>
+          <w:szCs w:val="24"/>
+        </w:rPr>
+        <mc:AlternateContent>
+          <mc:Choice Requires="wps">
+            <w:drawing>
+              <wp:anchor distT="0" distB="0" distL="114300" distR="114300" simplePos="0" relativeHeight="251703296" behindDoc="0" locked="0" layoutInCell="1" allowOverlap="1" wp14:anchorId="702037E3" wp14:editId="1DB31488">
+                <wp:simplePos x="0" y="0"/>
+                <wp:positionH relativeFrom="column">
+                  <wp:posOffset>4170045</wp:posOffset>
+                </wp:positionH>
+                <wp:positionV relativeFrom="paragraph">
+                  <wp:posOffset>4290695</wp:posOffset>
+                </wp:positionV>
+                <wp:extent cx="198120" cy="3810"/>
+                <wp:effectExtent l="38100" t="76200" r="0" b="91440"/>
+                <wp:wrapNone/>
+                <wp:docPr id="46" name="Conector recto de flecha 46"/>
+                <wp:cNvGraphicFramePr/>
+                <a:graphic xmlns:a="http://schemas.openxmlformats.org/drawingml/2006/main">
+                  <a:graphicData uri="http://schemas.microsoft.com/office/word/2010/wordprocessingShape">
+                    <wps:wsp>
+                      <wps:cNvCnPr/>
+                      <wps:spPr>
+                        <a:xfrm flipH="1">
+                          <a:off x="0" y="0"/>
+                          <a:ext cx="198120" cy="3810"/>
+                        </a:xfrm>
+                        <a:prstGeom prst="straightConnector1">
+                          <a:avLst/>
+                        </a:prstGeom>
+                        <a:ln>
+                          <a:tailEnd type="triangle"/>
+                        </a:ln>
+                      </wps:spPr>
+                      <wps:style>
+                        <a:lnRef idx="1">
+                          <a:schemeClr val="accent6"/>
+                        </a:lnRef>
+                        <a:fillRef idx="0">
+                          <a:schemeClr val="accent6"/>
+                        </a:fillRef>
+                        <a:effectRef idx="0">
+                          <a:schemeClr val="accent6"/>
+                        </a:effectRef>
+                        <a:fontRef idx="minor">
+                          <a:schemeClr val="tx1"/>
+                        </a:fontRef>
+                      </wps:style>
+                      <wps:bodyPr/>
+                    </wps:wsp>
+                  </a:graphicData>
+                </a:graphic>
+              </wp:anchor>
+            </w:drawing>
+          </mc:Choice>
+          <mc:Fallback>
+            <w:pict>
+              <v:shape w14:anchorId="49FE2E67" id="Conector recto de flecha 46" o:spid="_x0000_s1026" type="#_x0000_t32" style="position:absolute;margin-left:328.35pt;margin-top:337.85pt;width:15.6pt;height:.3pt;flip:x;z-index:251703296;visibility:visible;mso-wrap-style:square;mso-wrap-distance-left:9pt;mso-wrap-distance-top:0;mso-wrap-distance-right:9pt;mso-wrap-distance-bottom:0;mso-position-horizontal:absolute;mso-position-horizontal-relative:text;mso-position-vertical:absolute;mso-position-vertical-relative:text" o:gfxdata="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" strokecolor="#70ad47 [3209]" strokeweight=".5pt">
+                <v:stroke endarrow="block" joinstyle="miter"/>
+              </v:shape>
+            </w:pict>
+          </mc:Fallback>
+        </mc:AlternateContent>
+      </w:r>
+      <w:r>
+        <w:rPr>
+          <w:rFonts w:ascii="Times New Roman" w:hAnsi="Times New Roman" w:cs="Times New Roman"/>
+          <w:b/>
+          <w:bCs/>
+          <w:noProof/>
+          <w:sz w:val="24"/>
+          <w:szCs w:val="24"/>
+        </w:rPr>
+        <mc:AlternateContent>
+          <mc:Choice Requires="wps">
+            <w:drawing>
+              <wp:anchor distT="0" distB="0" distL="114300" distR="114300" simplePos="0" relativeHeight="251702272" behindDoc="0" locked="0" layoutInCell="1" allowOverlap="1" wp14:anchorId="3CB7D727" wp14:editId="02621D62">
+                <wp:simplePos x="0" y="0"/>
+                <wp:positionH relativeFrom="column">
+                  <wp:posOffset>2927985</wp:posOffset>
+                </wp:positionH>
+                <wp:positionV relativeFrom="paragraph">
+                  <wp:posOffset>4163060</wp:posOffset>
+                </wp:positionV>
+                <wp:extent cx="1234440" cy="493395"/>
+                <wp:effectExtent l="0" t="0" r="22860" b="20955"/>
+                <wp:wrapNone/>
+                <wp:docPr id="32" name="Rectángulo 32"/>
+                <wp:cNvGraphicFramePr/>
+                <a:graphic xmlns:a="http://schemas.openxmlformats.org/drawingml/2006/main">
+                  <a:graphicData uri="http://schemas.microsoft.com/office/word/2010/wordprocessingShape">
+                    <wps:wsp>
+                      <wps:cNvSpPr/>
+                      <wps:spPr>
+                        <a:xfrm>
+                          <a:off x="0" y="0"/>
+                          <a:ext cx="1234440" cy="493395"/>
+                        </a:xfrm>
+                        <a:prstGeom prst="rect">
+                          <a:avLst/>
+                        </a:prstGeom>
+                        <a:noFill/>
+                        <a:ln>
+                          <a:solidFill>
+                            <a:schemeClr val="accent6"/>
+                          </a:solidFill>
+                        </a:ln>
+                      </wps:spPr>
+                      <wps:style>
+                        <a:lnRef idx="2">
+                          <a:schemeClr val="accent1">
+                            <a:shade val="50000"/>
+                          </a:schemeClr>
+                        </a:lnRef>
+                        <a:fillRef idx="1">
+                          <a:schemeClr val="accent1"/>
+                        </a:fillRef>
+                        <a:effectRef idx="0">
+                          <a:schemeClr val="accent1"/>
+                        </a:effectRef>
+                        <a:fontRef idx="minor">
+                          <a:schemeClr val="lt1"/>
+                        </a:fontRef>
+                      </wps:style>
+                      <wps:bodyPr rot="0" spcFirstLastPara="0" vertOverflow="overflow" horzOverflow="overflow" vert="horz" wrap="square" lIns="91440" tIns="45720" rIns="91440" bIns="45720" numCol="1" spcCol="0" rtlCol="0" fromWordArt="0" anchor="ctr" anchorCtr="0" forceAA="0" compatLnSpc="1">
+                        <a:prstTxWarp prst="textNoShape">
+                          <a:avLst/>
+                        </a:prstTxWarp>
+                        <a:noAutofit/>
+                      </wps:bodyPr>
+                    </wps:wsp>
+                  </a:graphicData>
+                </a:graphic>
+              </wp:anchor>
+            </w:drawing>
+          </mc:Choice>
+          <mc:Fallback>
+            <w:pict>
+              <v:rect w14:anchorId="22B4BCBF" id="Rectángulo 32" o:spid="_x0000_s1026" style="position:absolute;margin-left:230.55pt;margin-top:327.8pt;width:97.2pt;height:38.85pt;z-index:251702272;visibility:visible;mso-wrap-style:square;mso-wrap-distance-left:9pt;mso-wrap-distance-top:0;mso-wrap-distance-right:9pt;mso-wrap-distance-bottom:0;mso-position-horizontal:absolute;mso-position-horizontal-relative:text;mso-position-vertical:absolute;mso-position-vertical-relative:text;v-text-anchor:middle" o:gfxdata="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" filled="f" strokecolor="#70ad47 [3209]" strokeweight="1pt"/>
+            </w:pict>
+          </mc:Fallback>
+        </mc:AlternateContent>
+      </w:r>
+      <w:r>
+        <w:rPr>
+          <w:rFonts w:ascii="Times New Roman" w:hAnsi="Times New Roman" w:cs="Times New Roman"/>
+          <w:b/>
+          <w:bCs/>
+          <w:sz w:val="24"/>
+          <w:szCs w:val="24"/>
+        </w:rPr>
+        <w:drawing>
+          <wp:anchor distT="0" distB="0" distL="114300" distR="114300" simplePos="0" relativeHeight="251699200" behindDoc="1" locked="0" layoutInCell="1" allowOverlap="1" wp14:anchorId="2F259ADF" wp14:editId="608273B0">
+            <wp:simplePos x="0" y="0"/>
+            <wp:positionH relativeFrom="column">
+              <wp:posOffset>91440</wp:posOffset>
+            </wp:positionH>
+            <wp:positionV relativeFrom="paragraph">
+              <wp:posOffset>2909570</wp:posOffset>
+            </wp:positionV>
+            <wp:extent cx="5467350" cy="2783205"/>
+            <wp:effectExtent l="0" t="0" r="0" b="0"/>
+            <wp:wrapTight wrapText="bothSides">
+              <wp:wrapPolygon edited="0">
+                <wp:start x="0" y="0"/>
+                <wp:lineTo x="0" y="21437"/>
+                <wp:lineTo x="21525" y="21437"/>
+                <wp:lineTo x="21525" y="0"/>
+                <wp:lineTo x="0" y="0"/>
+              </wp:wrapPolygon>
+            </wp:wrapTight>
+            <wp:docPr id="4" name="Imagen 4"/>
+            <wp:cNvGraphicFramePr>
+              <a:graphicFrameLocks xmlns:a="http://schemas.openxmlformats.org/drawingml/2006/main" noChangeAspect="1"/>
+            </wp:cNvGraphicFramePr>
+            <a:graphic xmlns:a="http://schemas.openxmlformats.org/drawingml/2006/main">
+              <a:graphicData uri="http://schemas.openxmlformats.org/drawingml/2006/picture">
+                <pic:pic xmlns:pic="http://schemas.openxmlformats.org/drawingml/2006/picture">
+                  <pic:nvPicPr>
+                    <pic:cNvPr id="1" name=""/>
+                    <pic:cNvPicPr/>
+                  </pic:nvPicPr>
+                  <pic:blipFill>
+                    <a:blip r:embed="rId8" cstate="print">
+                      <a:extLst>
+                        <a:ext uri="{28A0092B-C50C-407E-A947-70E740481C1C}">
+                          <a14:useLocalDpi xmlns:a14="http://schemas.microsoft.com/office/drawing/2010/main" val="0"/>
+                        </a:ext>
+                      </a:extLst>
+                    </a:blip>
+                    <a:stretch>
+                      <a:fillRect/>
+                    </a:stretch>
+                  </pic:blipFill>
+                  <pic:spPr>
+                    <a:xfrm>
+                      <a:off x="0" y="0"/>
+                      <a:ext cx="5467350" cy="2783205"/>
+                    </a:xfrm>
+                    <a:prstGeom prst="rect">
+                      <a:avLst/>
+                    </a:prstGeom>
+                  </pic:spPr>
+                </pic:pic>
+              </a:graphicData>
+            </a:graphic>
+            <wp14:sizeRelH relativeFrom="margin">
+              <wp14:pctWidth>0</wp14:pctWidth>
+            </wp14:sizeRelH>
+            <wp14:sizeRelV relativeFrom="margin">
+              <wp14:pctHeight>0</wp14:pctHeight>
+            </wp14:sizeRelV>
+          </wp:anchor>
+        </w:drawing>
+      </w:r>
+    </w:p>
+    <w:p>
+      <w:pPr>
+        <w:rPr>
+          <w:rFonts w:ascii="Times New Roman" w:hAnsi="Times New Roman" w:cs="Times New Roman"/>
+          <w:b/>
+          <w:bCs/>
+          <w:sz w:val="24"/>
+          <w:szCs w:val="24"/>
+        </w:rPr>
+      </w:pPr>
+    </w:p>
+    <w:p>
+      <w:pPr>
+        <w:rPr>
+          <w:rFonts w:ascii="Times New Roman" w:hAnsi="Times New Roman" w:cs="Times New Roman"/>
+          <w:b/>
+          <w:bCs/>
+          <w:sz w:val="24"/>
+          <w:szCs w:val="24"/>
+        </w:rPr>
+      </w:pPr>
+    </w:p>
+    <w:p>
+      <w:pPr>
+        <w:rPr>
+          <w:rFonts w:ascii="Times New Roman" w:hAnsi="Times New Roman" w:cs="Times New Roman"/>
+          <w:b/>
+          <w:bCs/>
+          <w:sz w:val="24"/>
+          <w:szCs w:val="24"/>
+        </w:rPr>
+      </w:pPr>
       <w:r>
         <w:rPr>
           <w:rFonts w:ascii="Times New Roman" w:hAnsi="Times New Roman" w:cs="Times New Roman"/>
@@ -2736,11 +3743,7 @@
           </mc:Choice>
           <mc:Fallback>
             <w:pict>
-              <v:shapetype w14:anchorId="1EC0361C" id="_x0000_t202" coordsize="21600,21600" o:spt="202" path="m,l,21600r21600,l21600,xe">
-                <v:stroke joinstyle="miter"/>
-                <v:path gradientshapeok="t" o:connecttype="rect"/>
-              </v:shapetype>
-              <v:shape id="Cuadro de texto 43" o:spid="_x0000_s1026" type="#_x0000_t202" style="position:absolute;left:0;text-align:left;margin-left:121.15pt;margin-top:102.95pt;width:74pt;height:35.45pt;z-index:251697152;visibility:visible;mso-wrap-style:square;mso-width-percent:0;mso-height-percent:0;mso-wrap-distance-left:9pt;mso-wrap-distance-top:0;mso-wrap-distance-right:9pt;mso-wrap-distance-bottom:0;mso-position-horizontal:absolute;mso-position-horizontal-relative:text;mso-position-vertical:absolute;mso-position-vertical-relative:text;mso-width-percent:0;mso-height-percent:0;mso-width-relative:margin;mso-height-relative:margin;v-text-anchor:top" o:gfxdata="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" filled="f" stroked="f" strokeweight=".5pt">
+              <v:shape w14:anchorId="1EC0361C" id="Cuadro de texto 43" o:spid="_x0000_s1028" type="#_x0000_t202" style="position:absolute;left:0;text-align:left;margin-left:121.15pt;margin-top:102.95pt;width:74pt;height:35.45pt;z-index:251697152;visibility:visible;mso-wrap-style:square;mso-width-percent:0;mso-height-percent:0;mso-wrap-distance-left:9pt;mso-wrap-distance-top:0;mso-wrap-distance-right:9pt;mso-wrap-distance-bottom:0;mso-position-horizontal:absolute;mso-position-horizontal-relative:text;mso-position-vertical:absolute;mso-position-vertical-relative:text;mso-width-percent:0;mso-height-percent:0;mso-width-relative:margin;mso-height-relative:margin;v-text-anchor:top" o:gfxdata="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" filled="f" stroked="f" strokeweight=".5pt">
                 <v:textbox>
                   <w:txbxContent>
                     <w:p>
@@ -2785,7 +3788,7 @@
                     <pic:cNvPicPr/>
                   </pic:nvPicPr>
                   <pic:blipFill>
-                    <a:blip r:embed="rId5"/>
+                    <a:blip r:embed="rId9"/>
                     <a:stretch>
                       <a:fillRect/>
                     </a:stretch>
@@ -2880,7 +3883,7 @@
                     <pic:cNvPicPr/>
                   </pic:nvPicPr>
                   <pic:blipFill>
-                    <a:blip r:embed="rId6"/>
+                    <a:blip r:embed="rId10"/>
                     <a:stretch>
                       <a:fillRect/>
                     </a:stretch>
@@ -2980,8 +3983,969 @@
           <w:sz w:val="24"/>
           <w:szCs w:val="24"/>
         </w:rPr>
+        <w:lastRenderedPageBreak/>
         <w:t>ADMINISTRADOR</w:t>
       </w:r>
+    </w:p>
+    <w:p>
+      <w:pPr>
+        <w:spacing w:line="480" w:lineRule="auto"/>
+        <w:rPr>
+          <w:rFonts w:ascii="Times New Roman" w:hAnsi="Times New Roman" w:cs="Times New Roman"/>
+          <w:b/>
+          <w:bCs/>
+          <w:sz w:val="24"/>
+          <w:szCs w:val="24"/>
+        </w:rPr>
+      </w:pPr>
+      <w:r>
+        <w:rPr>
+          <w:rFonts w:ascii="Times New Roman" w:hAnsi="Times New Roman" w:cs="Times New Roman"/>
+          <w:b/>
+          <w:bCs/>
+          <w:sz w:val="24"/>
+          <w:szCs w:val="24"/>
+        </w:rPr>
+        <w:t>Iniciar sesión</w:t>
+      </w:r>
+    </w:p>
+    <w:p>
+      <w:pPr>
+        <w:pStyle w:val="Prrafodelista"/>
+        <w:spacing w:line="480" w:lineRule="auto"/>
+        <w:ind w:left="1440"/>
+        <w:rPr>
+          <w:rFonts w:ascii="Times New Roman" w:hAnsi="Times New Roman" w:cs="Times New Roman"/>
+          <w:sz w:val="24"/>
+          <w:szCs w:val="24"/>
+        </w:rPr>
+      </w:pPr>
+      <w:r>
+        <w:rPr>
+          <w:rFonts w:ascii="Times New Roman" w:hAnsi="Times New Roman" w:cs="Times New Roman"/>
+          <w:sz w:val="24"/>
+          <w:szCs w:val="24"/>
+        </w:rPr>
+        <mc:AlternateContent>
+          <mc:Choice Requires="wps">
+            <w:drawing>
+              <wp:anchor distT="0" distB="0" distL="114300" distR="114300" simplePos="0" relativeHeight="251715584" behindDoc="0" locked="0" layoutInCell="1" allowOverlap="1" wp14:anchorId="6DA086AC" wp14:editId="425B634E">
+                <wp:simplePos x="0" y="0"/>
+                <wp:positionH relativeFrom="column">
+                  <wp:posOffset>5269230</wp:posOffset>
+                </wp:positionH>
+                <wp:positionV relativeFrom="paragraph">
+                  <wp:posOffset>1204595</wp:posOffset>
+                </wp:positionV>
+                <wp:extent cx="7620" cy="241935"/>
+                <wp:effectExtent l="76200" t="38100" r="68580" b="24765"/>
+                <wp:wrapNone/>
+                <wp:docPr id="53" name="Conector recto de flecha 53"/>
+                <wp:cNvGraphicFramePr/>
+                <a:graphic xmlns:a="http://schemas.openxmlformats.org/drawingml/2006/main">
+                  <a:graphicData uri="http://schemas.microsoft.com/office/word/2010/wordprocessingShape">
+                    <wps:wsp>
+                      <wps:cNvCnPr/>
+                      <wps:spPr>
+                        <a:xfrm flipH="1" flipV="1">
+                          <a:off x="0" y="0"/>
+                          <a:ext cx="7620" cy="241935"/>
+                        </a:xfrm>
+                        <a:prstGeom prst="straightConnector1">
+                          <a:avLst/>
+                        </a:prstGeom>
+                        <a:ln>
+                          <a:tailEnd type="triangle"/>
+                        </a:ln>
+                      </wps:spPr>
+                      <wps:style>
+                        <a:lnRef idx="1">
+                          <a:schemeClr val="accent6"/>
+                        </a:lnRef>
+                        <a:fillRef idx="0">
+                          <a:schemeClr val="accent6"/>
+                        </a:fillRef>
+                        <a:effectRef idx="0">
+                          <a:schemeClr val="accent6"/>
+                        </a:effectRef>
+                        <a:fontRef idx="minor">
+                          <a:schemeClr val="tx1"/>
+                        </a:fontRef>
+                      </wps:style>
+                      <wps:bodyPr/>
+                    </wps:wsp>
+                  </a:graphicData>
+                </a:graphic>
+              </wp:anchor>
+            </w:drawing>
+          </mc:Choice>
+          <mc:Fallback>
+            <w:pict>
+              <v:shape w14:anchorId="5163CE52" id="Conector recto de flecha 53" o:spid="_x0000_s1026" type="#_x0000_t32" style="position:absolute;margin-left:414.9pt;margin-top:94.85pt;width:.6pt;height:19.05pt;flip:x y;z-index:251715584;visibility:visible;mso-wrap-style:square;mso-wrap-distance-left:9pt;mso-wrap-distance-top:0;mso-wrap-distance-right:9pt;mso-wrap-distance-bottom:0;mso-position-horizontal:absolute;mso-position-horizontal-relative:text;mso-position-vertical:absolute;mso-position-vertical-relative:text" o:gfxdata="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" strokecolor="#70ad47 [3209]" strokeweight=".5pt">
+                <v:stroke endarrow="block" joinstyle="miter"/>
+              </v:shape>
+            </w:pict>
+          </mc:Fallback>
+        </mc:AlternateContent>
+      </w:r>
+      <w:r>
+        <w:rPr>
+          <w:rFonts w:ascii="Times New Roman" w:hAnsi="Times New Roman" w:cs="Times New Roman"/>
+          <w:sz w:val="24"/>
+          <w:szCs w:val="24"/>
+        </w:rPr>
+        <mc:AlternateContent>
+          <mc:Choice Requires="wps">
+            <w:drawing>
+              <wp:anchor distT="0" distB="0" distL="114300" distR="114300" simplePos="0" relativeHeight="251714560" behindDoc="0" locked="0" layoutInCell="1" allowOverlap="1" wp14:anchorId="46FD73B0" wp14:editId="044C044D">
+                <wp:simplePos x="0" y="0"/>
+                <wp:positionH relativeFrom="column">
+                  <wp:posOffset>5059680</wp:posOffset>
+                </wp:positionH>
+                <wp:positionV relativeFrom="paragraph">
+                  <wp:posOffset>1044575</wp:posOffset>
+                </wp:positionV>
+                <wp:extent cx="390525" cy="142875"/>
+                <wp:effectExtent l="0" t="0" r="28575" b="28575"/>
+                <wp:wrapNone/>
+                <wp:docPr id="54" name="Rectángulo 54"/>
+                <wp:cNvGraphicFramePr/>
+                <a:graphic xmlns:a="http://schemas.openxmlformats.org/drawingml/2006/main">
+                  <a:graphicData uri="http://schemas.microsoft.com/office/word/2010/wordprocessingShape">
+                    <wps:wsp>
+                      <wps:cNvSpPr/>
+                      <wps:spPr>
+                        <a:xfrm>
+                          <a:off x="0" y="0"/>
+                          <a:ext cx="390525" cy="142875"/>
+                        </a:xfrm>
+                        <a:prstGeom prst="rect">
+                          <a:avLst/>
+                        </a:prstGeom>
+                        <a:noFill/>
+                        <a:ln>
+                          <a:solidFill>
+                            <a:schemeClr val="accent6"/>
+                          </a:solidFill>
+                        </a:ln>
+                      </wps:spPr>
+                      <wps:style>
+                        <a:lnRef idx="2">
+                          <a:schemeClr val="accent6">
+                            <a:shade val="50000"/>
+                          </a:schemeClr>
+                        </a:lnRef>
+                        <a:fillRef idx="1">
+                          <a:schemeClr val="accent6"/>
+                        </a:fillRef>
+                        <a:effectRef idx="0">
+                          <a:schemeClr val="accent6"/>
+                        </a:effectRef>
+                        <a:fontRef idx="minor">
+                          <a:schemeClr val="lt1"/>
+                        </a:fontRef>
+                      </wps:style>
+                      <wps:bodyPr rot="0" spcFirstLastPara="0" vertOverflow="overflow" horzOverflow="overflow" vert="horz" wrap="square" lIns="91440" tIns="45720" rIns="91440" bIns="45720" numCol="1" spcCol="0" rtlCol="0" fromWordArt="0" anchor="ctr" anchorCtr="0" forceAA="0" compatLnSpc="1">
+                        <a:prstTxWarp prst="textNoShape">
+                          <a:avLst/>
+                        </a:prstTxWarp>
+                        <a:noAutofit/>
+                      </wps:bodyPr>
+                    </wps:wsp>
+                  </a:graphicData>
+                </a:graphic>
+              </wp:anchor>
+            </w:drawing>
+          </mc:Choice>
+          <mc:Fallback>
+            <w:pict>
+              <v:rect w14:anchorId="753AEB08" id="Rectángulo 54" o:spid="_x0000_s1026" style="position:absolute;margin-left:398.4pt;margin-top:82.25pt;width:30.75pt;height:11.25pt;z-index:251714560;visibility:visible;mso-wrap-style:square;mso-wrap-distance-left:9pt;mso-wrap-distance-top:0;mso-wrap-distance-right:9pt;mso-wrap-distance-bottom:0;mso-position-horizontal:absolute;mso-position-horizontal-relative:text;mso-position-vertical:absolute;mso-position-vertical-relative:text;v-text-anchor:middle" o:gfxdata="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" filled="f" strokecolor="#70ad47 [3209]" strokeweight="1pt"/>
+            </w:pict>
+          </mc:Fallback>
+        </mc:AlternateContent>
+      </w:r>
+      <w:r>
+        <w:rPr>
+          <w:rFonts w:ascii="Times New Roman" w:hAnsi="Times New Roman" w:cs="Times New Roman"/>
+          <w:sz w:val="24"/>
+          <w:szCs w:val="24"/>
+        </w:rPr>
+        <w:drawing>
+          <wp:anchor distT="0" distB="0" distL="114300" distR="114300" simplePos="0" relativeHeight="251712512" behindDoc="1" locked="0" layoutInCell="1" allowOverlap="1" wp14:anchorId="734DBDE2" wp14:editId="087A84FC">
+            <wp:simplePos x="0" y="0"/>
+            <wp:positionH relativeFrom="margin">
+              <wp:posOffset>24765</wp:posOffset>
+            </wp:positionH>
+            <wp:positionV relativeFrom="paragraph">
+              <wp:posOffset>998855</wp:posOffset>
+            </wp:positionV>
+            <wp:extent cx="5569585" cy="2658745"/>
+            <wp:effectExtent l="0" t="0" r="0" b="8255"/>
+            <wp:wrapTight wrapText="bothSides">
+              <wp:wrapPolygon edited="0">
+                <wp:start x="0" y="0"/>
+                <wp:lineTo x="0" y="21512"/>
+                <wp:lineTo x="21499" y="21512"/>
+                <wp:lineTo x="21499" y="0"/>
+                <wp:lineTo x="0" y="0"/>
+              </wp:wrapPolygon>
+            </wp:wrapTight>
+            <wp:docPr id="62" name="Imagen 62"/>
+            <wp:cNvGraphicFramePr>
+              <a:graphicFrameLocks xmlns:a="http://schemas.openxmlformats.org/drawingml/2006/main" noChangeAspect="1"/>
+            </wp:cNvGraphicFramePr>
+            <a:graphic xmlns:a="http://schemas.openxmlformats.org/drawingml/2006/main">
+              <a:graphicData uri="http://schemas.openxmlformats.org/drawingml/2006/picture">
+                <pic:pic xmlns:pic="http://schemas.openxmlformats.org/drawingml/2006/picture">
+                  <pic:nvPicPr>
+                    <pic:cNvPr id="1" name=""/>
+                    <pic:cNvPicPr/>
+                  </pic:nvPicPr>
+                  <pic:blipFill>
+                    <a:blip r:embed="rId7" cstate="print">
+                      <a:extLst>
+                        <a:ext uri="{28A0092B-C50C-407E-A947-70E740481C1C}">
+                          <a14:useLocalDpi xmlns:a14="http://schemas.microsoft.com/office/drawing/2010/main" val="0"/>
+                        </a:ext>
+                      </a:extLst>
+                    </a:blip>
+                    <a:stretch>
+                      <a:fillRect/>
+                    </a:stretch>
+                  </pic:blipFill>
+                  <pic:spPr>
+                    <a:xfrm>
+                      <a:off x="0" y="0"/>
+                      <a:ext cx="5569585" cy="2658745"/>
+                    </a:xfrm>
+                    <a:prstGeom prst="rect">
+                      <a:avLst/>
+                    </a:prstGeom>
+                  </pic:spPr>
+                </pic:pic>
+              </a:graphicData>
+            </a:graphic>
+            <wp14:sizeRelH relativeFrom="margin">
+              <wp14:pctWidth>0</wp14:pctWidth>
+            </wp14:sizeRelH>
+            <wp14:sizeRelV relativeFrom="margin">
+              <wp14:pctHeight>0</wp14:pctHeight>
+            </wp14:sizeRelV>
+          </wp:anchor>
+        </w:drawing>
+      </w:r>
+      <w:r>
+        <w:rPr>
+          <w:rFonts w:ascii="Times New Roman" w:hAnsi="Times New Roman" w:cs="Times New Roman"/>
+          <w:sz w:val="24"/>
+          <w:szCs w:val="24"/>
+        </w:rPr>
+        <w:t xml:space="preserve">En la parte superior derecha de la página de inicio encontraras un botón donde te llevara a un formulario donde ingresarás tu contraseña y usuario y despues seleccionas el botón iniciar </w:t>
+      </w:r>
+      <w:r>
+        <w:rPr>
+          <w:rFonts w:ascii="Times New Roman" w:hAnsi="Times New Roman" w:cs="Times New Roman"/>
+          <w:sz w:val="24"/>
+          <w:szCs w:val="24"/>
+        </w:rPr>
+        <w:t>sesión para</w:t>
+      </w:r>
+      <w:r>
+        <w:rPr>
+          <w:rFonts w:ascii="Times New Roman" w:hAnsi="Times New Roman" w:cs="Times New Roman"/>
+          <w:sz w:val="24"/>
+          <w:szCs w:val="24"/>
+        </w:rPr>
+        <w:t xml:space="preserve"> poder ingresar sesión. </w:t>
+      </w:r>
+    </w:p>
+    <w:p>
+      <w:pPr>
+        <w:pStyle w:val="Prrafodelista"/>
+        <w:spacing w:line="480" w:lineRule="auto"/>
+        <w:ind w:left="1440"/>
+        <w:rPr>
+          <w:rFonts w:ascii="Times New Roman" w:hAnsi="Times New Roman" w:cs="Times New Roman"/>
+          <w:b/>
+          <w:bCs/>
+          <w:sz w:val="24"/>
+          <w:szCs w:val="24"/>
+        </w:rPr>
+      </w:pPr>
+      <w:r>
+        <w:rPr>
+          <w:rFonts w:ascii="Times New Roman" w:hAnsi="Times New Roman" w:cs="Times New Roman"/>
+          <w:b/>
+          <w:bCs/>
+          <w:sz w:val="24"/>
+          <w:szCs w:val="24"/>
+        </w:rPr>
+        <mc:AlternateContent>
+          <mc:Choice Requires="wps">
+            <w:drawing>
+              <wp:anchor distT="0" distB="0" distL="114300" distR="114300" simplePos="0" relativeHeight="251722752" behindDoc="0" locked="0" layoutInCell="1" allowOverlap="1" wp14:anchorId="5F4C7104" wp14:editId="12988C82">
+                <wp:simplePos x="0" y="0"/>
+                <wp:positionH relativeFrom="column">
+                  <wp:posOffset>3491865</wp:posOffset>
+                </wp:positionH>
+                <wp:positionV relativeFrom="paragraph">
+                  <wp:posOffset>4984115</wp:posOffset>
+                </wp:positionV>
+                <wp:extent cx="1905" cy="179070"/>
+                <wp:effectExtent l="76200" t="38100" r="74295" b="11430"/>
+                <wp:wrapNone/>
+                <wp:docPr id="55" name="Conector recto de flecha 55"/>
+                <wp:cNvGraphicFramePr/>
+                <a:graphic xmlns:a="http://schemas.openxmlformats.org/drawingml/2006/main">
+                  <a:graphicData uri="http://schemas.microsoft.com/office/word/2010/wordprocessingShape">
+                    <wps:wsp>
+                      <wps:cNvCnPr/>
+                      <wps:spPr>
+                        <a:xfrm flipH="1" flipV="1">
+                          <a:off x="0" y="0"/>
+                          <a:ext cx="1905" cy="179070"/>
+                        </a:xfrm>
+                        <a:prstGeom prst="straightConnector1">
+                          <a:avLst/>
+                        </a:prstGeom>
+                        <a:ln>
+                          <a:tailEnd type="triangle"/>
+                        </a:ln>
+                      </wps:spPr>
+                      <wps:style>
+                        <a:lnRef idx="1">
+                          <a:schemeClr val="accent1"/>
+                        </a:lnRef>
+                        <a:fillRef idx="0">
+                          <a:schemeClr val="accent1"/>
+                        </a:fillRef>
+                        <a:effectRef idx="0">
+                          <a:schemeClr val="accent1"/>
+                        </a:effectRef>
+                        <a:fontRef idx="minor">
+                          <a:schemeClr val="tx1"/>
+                        </a:fontRef>
+                      </wps:style>
+                      <wps:bodyPr/>
+                    </wps:wsp>
+                  </a:graphicData>
+                </a:graphic>
+              </wp:anchor>
+            </w:drawing>
+          </mc:Choice>
+          <mc:Fallback>
+            <w:pict>
+              <v:shape w14:anchorId="049AE191" id="Conector recto de flecha 55" o:spid="_x0000_s1026" type="#_x0000_t32" style="position:absolute;margin-left:274.95pt;margin-top:392.45pt;width:.15pt;height:14.1pt;flip:x y;z-index:251722752;visibility:visible;mso-wrap-style:square;mso-wrap-distance-left:9pt;mso-wrap-distance-top:0;mso-wrap-distance-right:9pt;mso-wrap-distance-bottom:0;mso-position-horizontal:absolute;mso-position-horizontal-relative:text;mso-position-vertical:absolute;mso-position-vertical-relative:text" o:gfxdata="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" strokecolor="#4472c4 [3204]" strokeweight=".5pt">
+                <v:stroke endarrow="block" joinstyle="miter"/>
+              </v:shape>
+            </w:pict>
+          </mc:Fallback>
+        </mc:AlternateContent>
+      </w:r>
+      <w:r>
+        <w:rPr>
+          <w:rFonts w:ascii="Times New Roman" w:hAnsi="Times New Roman" w:cs="Times New Roman"/>
+          <w:b/>
+          <w:bCs/>
+          <w:sz w:val="24"/>
+          <w:szCs w:val="24"/>
+        </w:rPr>
+        <mc:AlternateContent>
+          <mc:Choice Requires="wps">
+            <w:drawing>
+              <wp:anchor distT="0" distB="0" distL="114300" distR="114300" simplePos="0" relativeHeight="251721728" behindDoc="0" locked="0" layoutInCell="1" allowOverlap="1" wp14:anchorId="015319D8" wp14:editId="6C1312F0">
+                <wp:simplePos x="0" y="0"/>
+                <wp:positionH relativeFrom="column">
+                  <wp:posOffset>2927985</wp:posOffset>
+                </wp:positionH>
+                <wp:positionV relativeFrom="paragraph">
+                  <wp:posOffset>4711700</wp:posOffset>
+                </wp:positionV>
+                <wp:extent cx="1120140" cy="264795"/>
+                <wp:effectExtent l="0" t="0" r="22860" b="20955"/>
+                <wp:wrapNone/>
+                <wp:docPr id="56" name="Rectángulo 56"/>
+                <wp:cNvGraphicFramePr/>
+                <a:graphic xmlns:a="http://schemas.openxmlformats.org/drawingml/2006/main">
+                  <a:graphicData uri="http://schemas.microsoft.com/office/word/2010/wordprocessingShape">
+                    <wps:wsp>
+                      <wps:cNvSpPr/>
+                      <wps:spPr>
+                        <a:xfrm>
+                          <a:off x="0" y="0"/>
+                          <a:ext cx="1120140" cy="264795"/>
+                        </a:xfrm>
+                        <a:prstGeom prst="rect">
+                          <a:avLst/>
+                        </a:prstGeom>
+                        <a:noFill/>
+                        <a:ln>
+                          <a:solidFill>
+                            <a:srgbClr val="92D050"/>
+                          </a:solidFill>
+                        </a:ln>
+                      </wps:spPr>
+                      <wps:style>
+                        <a:lnRef idx="2">
+                          <a:schemeClr val="accent1">
+                            <a:shade val="50000"/>
+                          </a:schemeClr>
+                        </a:lnRef>
+                        <a:fillRef idx="1">
+                          <a:schemeClr val="accent1"/>
+                        </a:fillRef>
+                        <a:effectRef idx="0">
+                          <a:schemeClr val="accent1"/>
+                        </a:effectRef>
+                        <a:fontRef idx="minor">
+                          <a:schemeClr val="lt1"/>
+                        </a:fontRef>
+                      </wps:style>
+                      <wps:bodyPr rot="0" spcFirstLastPara="0" vertOverflow="overflow" horzOverflow="overflow" vert="horz" wrap="square" lIns="91440" tIns="45720" rIns="91440" bIns="45720" numCol="1" spcCol="0" rtlCol="0" fromWordArt="0" anchor="ctr" anchorCtr="0" forceAA="0" compatLnSpc="1">
+                        <a:prstTxWarp prst="textNoShape">
+                          <a:avLst/>
+                        </a:prstTxWarp>
+                        <a:noAutofit/>
+                      </wps:bodyPr>
+                    </wps:wsp>
+                  </a:graphicData>
+                </a:graphic>
+              </wp:anchor>
+            </w:drawing>
+          </mc:Choice>
+          <mc:Fallback>
+            <w:pict>
+              <v:rect w14:anchorId="4BA65632" id="Rectángulo 56" o:spid="_x0000_s1026" style="position:absolute;margin-left:230.55pt;margin-top:371pt;width:88.2pt;height:20.85pt;z-index:251721728;visibility:visible;mso-wrap-style:square;mso-wrap-distance-left:9pt;mso-wrap-distance-top:0;mso-wrap-distance-right:9pt;mso-wrap-distance-bottom:0;mso-position-horizontal:absolute;mso-position-horizontal-relative:text;mso-position-vertical:absolute;mso-position-vertical-relative:text;v-text-anchor:middle" o:gfxdata="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" filled="f" strokecolor="#92d050" strokeweight="1pt"/>
+            </w:pict>
+          </mc:Fallback>
+        </mc:AlternateContent>
+      </w:r>
+      <w:r>
+        <w:rPr>
+          <w:rFonts w:ascii="Times New Roman" w:hAnsi="Times New Roman" w:cs="Times New Roman"/>
+          <w:b/>
+          <w:bCs/>
+          <w:sz w:val="24"/>
+          <w:szCs w:val="24"/>
+        </w:rPr>
+        <mc:AlternateContent>
+          <mc:Choice Requires="wps">
+            <w:drawing>
+              <wp:anchor distT="0" distB="0" distL="114300" distR="114300" simplePos="0" relativeHeight="251720704" behindDoc="0" locked="0" layoutInCell="1" allowOverlap="1" wp14:anchorId="32CA661E" wp14:editId="19BC65B1">
+                <wp:simplePos x="0" y="0"/>
+                <wp:positionH relativeFrom="column">
+                  <wp:posOffset>4392930</wp:posOffset>
+                </wp:positionH>
+                <wp:positionV relativeFrom="paragraph">
+                  <wp:posOffset>4433570</wp:posOffset>
+                </wp:positionV>
+                <wp:extent cx="586740" cy="200025"/>
+                <wp:effectExtent l="0" t="0" r="0" b="0"/>
+                <wp:wrapNone/>
+                <wp:docPr id="57" name="Cuadro de texto 57"/>
+                <wp:cNvGraphicFramePr/>
+                <a:graphic xmlns:a="http://schemas.openxmlformats.org/drawingml/2006/main">
+                  <a:graphicData uri="http://schemas.microsoft.com/office/word/2010/wordprocessingShape">
+                    <wps:wsp>
+                      <wps:cNvSpPr txBox="1"/>
+                      <wps:spPr>
+                        <a:xfrm>
+                          <a:off x="0" y="0"/>
+                          <a:ext cx="586740" cy="200025"/>
+                        </a:xfrm>
+                        <a:prstGeom prst="rect">
+                          <a:avLst/>
+                        </a:prstGeom>
+                        <a:noFill/>
+                        <a:ln w="6350">
+                          <a:noFill/>
+                        </a:ln>
+                      </wps:spPr>
+                      <wps:txbx>
+                        <w:txbxContent>
+                          <w:p>
+                            <w:pPr>
+                              <w:rPr>
+                                <w:sz w:val="12"/>
+                                <w:szCs w:val="12"/>
+                              </w:rPr>
+                            </w:pPr>
+                            <w:r>
+                              <w:rPr>
+                                <w:sz w:val="12"/>
+                                <w:szCs w:val="12"/>
+                              </w:rPr>
+                              <w:t xml:space="preserve">Contraseña  </w:t>
+                            </w:r>
+                          </w:p>
+                        </w:txbxContent>
+                      </wps:txbx>
+                      <wps:bodyPr rot="0" spcFirstLastPara="0" vertOverflow="overflow" horzOverflow="overflow" vert="horz" wrap="square" lIns="91440" tIns="45720" rIns="91440" bIns="45720" numCol="1" spcCol="0" rtlCol="0" fromWordArt="0" anchor="t" anchorCtr="0" forceAA="0" compatLnSpc="1">
+                        <a:prstTxWarp prst="textNoShape">
+                          <a:avLst/>
+                        </a:prstTxWarp>
+                        <a:noAutofit/>
+                      </wps:bodyPr>
+                    </wps:wsp>
+                  </a:graphicData>
+                </a:graphic>
+                <wp14:sizeRelH relativeFrom="margin">
+                  <wp14:pctWidth>0</wp14:pctWidth>
+                </wp14:sizeRelH>
+                <wp14:sizeRelV relativeFrom="margin">
+                  <wp14:pctHeight>0</wp14:pctHeight>
+                </wp14:sizeRelV>
+              </wp:anchor>
+            </w:drawing>
+          </mc:Choice>
+          <mc:Fallback>
+            <w:pict>
+              <v:shape w14:anchorId="32CA661E" id="Cuadro de texto 57" o:spid="_x0000_s1029" type="#_x0000_t202" style="position:absolute;left:0;text-align:left;margin-left:345.9pt;margin-top:349.1pt;width:46.2pt;height:15.75pt;z-index:251720704;visibility:visible;mso-wrap-style:square;mso-width-percent:0;mso-height-percent:0;mso-wrap-distance-left:9pt;mso-wrap-distance-top:0;mso-wrap-distance-right:9pt;mso-wrap-distance-bottom:0;mso-position-horizontal:absolute;mso-position-horizontal-relative:text;mso-position-vertical:absolute;mso-position-vertical-relative:text;mso-width-percent:0;mso-height-percent:0;mso-width-relative:margin;mso-height-relative:margin;v-text-anchor:top" o:gfxdata="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" filled="f" stroked="f" strokeweight=".5pt">
+                <v:textbox>
+                  <w:txbxContent>
+                    <w:p>
+                      <w:pPr>
+                        <w:rPr>
+                          <w:sz w:val="12"/>
+                          <w:szCs w:val="12"/>
+                        </w:rPr>
+                      </w:pPr>
+                      <w:r>
+                        <w:rPr>
+                          <w:sz w:val="12"/>
+                          <w:szCs w:val="12"/>
+                        </w:rPr>
+                        <w:t xml:space="preserve">Contraseña  </w:t>
+                      </w:r>
+                    </w:p>
+                  </w:txbxContent>
+                </v:textbox>
+              </v:shape>
+            </w:pict>
+          </mc:Fallback>
+        </mc:AlternateContent>
+      </w:r>
+      <w:r>
+        <w:rPr>
+          <w:rFonts w:ascii="Times New Roman" w:hAnsi="Times New Roman" w:cs="Times New Roman"/>
+          <w:b/>
+          <w:bCs/>
+          <w:sz w:val="24"/>
+          <w:szCs w:val="24"/>
+        </w:rPr>
+        <mc:AlternateContent>
+          <mc:Choice Requires="wps">
+            <w:drawing>
+              <wp:anchor distT="0" distB="0" distL="114300" distR="114300" simplePos="0" relativeHeight="251719680" behindDoc="0" locked="0" layoutInCell="1" allowOverlap="1" wp14:anchorId="6B95F424" wp14:editId="72C3F5CC">
+                <wp:simplePos x="0" y="0"/>
+                <wp:positionH relativeFrom="column">
+                  <wp:posOffset>4389120</wp:posOffset>
+                </wp:positionH>
+                <wp:positionV relativeFrom="paragraph">
+                  <wp:posOffset>4184015</wp:posOffset>
+                </wp:positionV>
+                <wp:extent cx="502920" cy="200025"/>
+                <wp:effectExtent l="0" t="0" r="0" b="0"/>
+                <wp:wrapNone/>
+                <wp:docPr id="58" name="Cuadro de texto 58"/>
+                <wp:cNvGraphicFramePr/>
+                <a:graphic xmlns:a="http://schemas.openxmlformats.org/drawingml/2006/main">
+                  <a:graphicData uri="http://schemas.microsoft.com/office/word/2010/wordprocessingShape">
+                    <wps:wsp>
+                      <wps:cNvSpPr txBox="1"/>
+                      <wps:spPr>
+                        <a:xfrm>
+                          <a:off x="0" y="0"/>
+                          <a:ext cx="502920" cy="200025"/>
+                        </a:xfrm>
+                        <a:prstGeom prst="rect">
+                          <a:avLst/>
+                        </a:prstGeom>
+                        <a:noFill/>
+                        <a:ln w="6350">
+                          <a:noFill/>
+                        </a:ln>
+                      </wps:spPr>
+                      <wps:txbx>
+                        <w:txbxContent>
+                          <w:p>
+                            <w:pPr>
+                              <w:rPr>
+                                <w:sz w:val="14"/>
+                                <w:szCs w:val="14"/>
+                              </w:rPr>
+                            </w:pPr>
+                            <w:r>
+                              <w:rPr>
+                                <w:sz w:val="14"/>
+                                <w:szCs w:val="14"/>
+                              </w:rPr>
+                              <w:t>usuario</w:t>
+                            </w:r>
+                          </w:p>
+                        </w:txbxContent>
+                      </wps:txbx>
+                      <wps:bodyPr rot="0" spcFirstLastPara="0" vertOverflow="overflow" horzOverflow="overflow" vert="horz" wrap="square" lIns="91440" tIns="45720" rIns="91440" bIns="45720" numCol="1" spcCol="0" rtlCol="0" fromWordArt="0" anchor="t" anchorCtr="0" forceAA="0" compatLnSpc="1">
+                        <a:prstTxWarp prst="textNoShape">
+                          <a:avLst/>
+                        </a:prstTxWarp>
+                        <a:noAutofit/>
+                      </wps:bodyPr>
+                    </wps:wsp>
+                  </a:graphicData>
+                </a:graphic>
+                <wp14:sizeRelH relativeFrom="margin">
+                  <wp14:pctWidth>0</wp14:pctWidth>
+                </wp14:sizeRelH>
+                <wp14:sizeRelV relativeFrom="margin">
+                  <wp14:pctHeight>0</wp14:pctHeight>
+                </wp14:sizeRelV>
+              </wp:anchor>
+            </w:drawing>
+          </mc:Choice>
+          <mc:Fallback>
+            <w:pict>
+              <v:shape w14:anchorId="6B95F424" id="Cuadro de texto 58" o:spid="_x0000_s1030" type="#_x0000_t202" style="position:absolute;left:0;text-align:left;margin-left:345.6pt;margin-top:329.45pt;width:39.6pt;height:15.75pt;z-index:251719680;visibility:visible;mso-wrap-style:square;mso-width-percent:0;mso-height-percent:0;mso-wrap-distance-left:9pt;mso-wrap-distance-top:0;mso-wrap-distance-right:9pt;mso-wrap-distance-bottom:0;mso-position-horizontal:absolute;mso-position-horizontal-relative:text;mso-position-vertical:absolute;mso-position-vertical-relative:text;mso-width-percent:0;mso-height-percent:0;mso-width-relative:margin;mso-height-relative:margin;v-text-anchor:top" o:gfxdata="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" filled="f" stroked="f" strokeweight=".5pt">
+                <v:textbox>
+                  <w:txbxContent>
+                    <w:p>
+                      <w:pPr>
+                        <w:rPr>
+                          <w:sz w:val="14"/>
+                          <w:szCs w:val="14"/>
+                        </w:rPr>
+                      </w:pPr>
+                      <w:r>
+                        <w:rPr>
+                          <w:sz w:val="14"/>
+                          <w:szCs w:val="14"/>
+                        </w:rPr>
+                        <w:t>usuario</w:t>
+                      </w:r>
+                    </w:p>
+                  </w:txbxContent>
+                </v:textbox>
+              </v:shape>
+            </w:pict>
+          </mc:Fallback>
+        </mc:AlternateContent>
+      </w:r>
+      <w:r>
+        <w:rPr>
+          <w:rFonts w:ascii="Times New Roman" w:hAnsi="Times New Roman" w:cs="Times New Roman"/>
+          <w:b/>
+          <w:bCs/>
+          <w:sz w:val="24"/>
+          <w:szCs w:val="24"/>
+        </w:rPr>
+        <mc:AlternateContent>
+          <mc:Choice Requires="wps">
+            <w:drawing>
+              <wp:anchor distT="0" distB="0" distL="114300" distR="114300" simplePos="0" relativeHeight="251718656" behindDoc="0" locked="0" layoutInCell="1" allowOverlap="1" wp14:anchorId="62B98287" wp14:editId="01D152C8">
+                <wp:simplePos x="0" y="0"/>
+                <wp:positionH relativeFrom="column">
+                  <wp:posOffset>4175760</wp:posOffset>
+                </wp:positionH>
+                <wp:positionV relativeFrom="paragraph">
+                  <wp:posOffset>4532630</wp:posOffset>
+                </wp:positionV>
+                <wp:extent cx="198120" cy="3810"/>
+                <wp:effectExtent l="38100" t="76200" r="0" b="91440"/>
+                <wp:wrapNone/>
+                <wp:docPr id="59" name="Conector recto de flecha 59"/>
+                <wp:cNvGraphicFramePr/>
+                <a:graphic xmlns:a="http://schemas.openxmlformats.org/drawingml/2006/main">
+                  <a:graphicData uri="http://schemas.microsoft.com/office/word/2010/wordprocessingShape">
+                    <wps:wsp>
+                      <wps:cNvCnPr/>
+                      <wps:spPr>
+                        <a:xfrm flipH="1">
+                          <a:off x="0" y="0"/>
+                          <a:ext cx="198120" cy="3810"/>
+                        </a:xfrm>
+                        <a:prstGeom prst="straightConnector1">
+                          <a:avLst/>
+                        </a:prstGeom>
+                        <a:ln>
+                          <a:tailEnd type="triangle"/>
+                        </a:ln>
+                      </wps:spPr>
+                      <wps:style>
+                        <a:lnRef idx="1">
+                          <a:schemeClr val="accent6"/>
+                        </a:lnRef>
+                        <a:fillRef idx="0">
+                          <a:schemeClr val="accent6"/>
+                        </a:fillRef>
+                        <a:effectRef idx="0">
+                          <a:schemeClr val="accent6"/>
+                        </a:effectRef>
+                        <a:fontRef idx="minor">
+                          <a:schemeClr val="tx1"/>
+                        </a:fontRef>
+                      </wps:style>
+                      <wps:bodyPr/>
+                    </wps:wsp>
+                  </a:graphicData>
+                </a:graphic>
+              </wp:anchor>
+            </w:drawing>
+          </mc:Choice>
+          <mc:Fallback>
+            <w:pict>
+              <v:shape w14:anchorId="5E5C8B0E" id="Conector recto de flecha 59" o:spid="_x0000_s1026" type="#_x0000_t32" style="position:absolute;margin-left:328.8pt;margin-top:356.9pt;width:15.6pt;height:.3pt;flip:x;z-index:251718656;visibility:visible;mso-wrap-style:square;mso-wrap-distance-left:9pt;mso-wrap-distance-top:0;mso-wrap-distance-right:9pt;mso-wrap-distance-bottom:0;mso-position-horizontal:absolute;mso-position-horizontal-relative:text;mso-position-vertical:absolute;mso-position-vertical-relative:text" o:gfxdata="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" strokecolor="#70ad47 [3209]" strokeweight=".5pt">
+                <v:stroke endarrow="block" joinstyle="miter"/>
+              </v:shape>
+            </w:pict>
+          </mc:Fallback>
+        </mc:AlternateContent>
+      </w:r>
+      <w:r>
+        <w:rPr>
+          <w:rFonts w:ascii="Times New Roman" w:hAnsi="Times New Roman" w:cs="Times New Roman"/>
+          <w:b/>
+          <w:bCs/>
+          <w:sz w:val="24"/>
+          <w:szCs w:val="24"/>
+        </w:rPr>
+        <mc:AlternateContent>
+          <mc:Choice Requires="wps">
+            <w:drawing>
+              <wp:anchor distT="0" distB="0" distL="114300" distR="114300" simplePos="0" relativeHeight="251717632" behindDoc="0" locked="0" layoutInCell="1" allowOverlap="1" wp14:anchorId="56617F0C" wp14:editId="7553D8A2">
+                <wp:simplePos x="0" y="0"/>
+                <wp:positionH relativeFrom="column">
+                  <wp:posOffset>4170045</wp:posOffset>
+                </wp:positionH>
+                <wp:positionV relativeFrom="paragraph">
+                  <wp:posOffset>4290695</wp:posOffset>
+                </wp:positionV>
+                <wp:extent cx="198120" cy="3810"/>
+                <wp:effectExtent l="38100" t="76200" r="0" b="91440"/>
+                <wp:wrapNone/>
+                <wp:docPr id="60" name="Conector recto de flecha 60"/>
+                <wp:cNvGraphicFramePr/>
+                <a:graphic xmlns:a="http://schemas.openxmlformats.org/drawingml/2006/main">
+                  <a:graphicData uri="http://schemas.microsoft.com/office/word/2010/wordprocessingShape">
+                    <wps:wsp>
+                      <wps:cNvCnPr/>
+                      <wps:spPr>
+                        <a:xfrm flipH="1">
+                          <a:off x="0" y="0"/>
+                          <a:ext cx="198120" cy="3810"/>
+                        </a:xfrm>
+                        <a:prstGeom prst="straightConnector1">
+                          <a:avLst/>
+                        </a:prstGeom>
+                        <a:ln>
+                          <a:tailEnd type="triangle"/>
+                        </a:ln>
+                      </wps:spPr>
+                      <wps:style>
+                        <a:lnRef idx="1">
+                          <a:schemeClr val="accent6"/>
+                        </a:lnRef>
+                        <a:fillRef idx="0">
+                          <a:schemeClr val="accent6"/>
+                        </a:fillRef>
+                        <a:effectRef idx="0">
+                          <a:schemeClr val="accent6"/>
+                        </a:effectRef>
+                        <a:fontRef idx="minor">
+                          <a:schemeClr val="tx1"/>
+                        </a:fontRef>
+                      </wps:style>
+                      <wps:bodyPr/>
+                    </wps:wsp>
+                  </a:graphicData>
+                </a:graphic>
+              </wp:anchor>
+            </w:drawing>
+          </mc:Choice>
+          <mc:Fallback>
+            <w:pict>
+              <v:shape w14:anchorId="3DED6A13" id="Conector recto de flecha 60" o:spid="_x0000_s1026" type="#_x0000_t32" style="position:absolute;margin-left:328.35pt;margin-top:337.85pt;width:15.6pt;height:.3pt;flip:x;z-index:251717632;visibility:visible;mso-wrap-style:square;mso-wrap-distance-left:9pt;mso-wrap-distance-top:0;mso-wrap-distance-right:9pt;mso-wrap-distance-bottom:0;mso-position-horizontal:absolute;mso-position-horizontal-relative:text;mso-position-vertical:absolute;mso-position-vertical-relative:text" o:gfxdata="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" strokecolor="#70ad47 [3209]" strokeweight=".5pt">
+                <v:stroke endarrow="block" joinstyle="miter"/>
+              </v:shape>
+            </w:pict>
+          </mc:Fallback>
+        </mc:AlternateContent>
+      </w:r>
+      <w:r>
+        <w:rPr>
+          <w:rFonts w:ascii="Times New Roman" w:hAnsi="Times New Roman" w:cs="Times New Roman"/>
+          <w:b/>
+          <w:bCs/>
+          <w:sz w:val="24"/>
+          <w:szCs w:val="24"/>
+        </w:rPr>
+        <mc:AlternateContent>
+          <mc:Choice Requires="wps">
+            <w:drawing>
+              <wp:anchor distT="0" distB="0" distL="114300" distR="114300" simplePos="0" relativeHeight="251716608" behindDoc="0" locked="0" layoutInCell="1" allowOverlap="1" wp14:anchorId="2CAAB790" wp14:editId="2C50DAC4">
+                <wp:simplePos x="0" y="0"/>
+                <wp:positionH relativeFrom="column">
+                  <wp:posOffset>2927985</wp:posOffset>
+                </wp:positionH>
+                <wp:positionV relativeFrom="paragraph">
+                  <wp:posOffset>4163060</wp:posOffset>
+                </wp:positionV>
+                <wp:extent cx="1234440" cy="493395"/>
+                <wp:effectExtent l="0" t="0" r="22860" b="20955"/>
+                <wp:wrapNone/>
+                <wp:docPr id="61" name="Rectángulo 61"/>
+                <wp:cNvGraphicFramePr/>
+                <a:graphic xmlns:a="http://schemas.openxmlformats.org/drawingml/2006/main">
+                  <a:graphicData uri="http://schemas.microsoft.com/office/word/2010/wordprocessingShape">
+                    <wps:wsp>
+                      <wps:cNvSpPr/>
+                      <wps:spPr>
+                        <a:xfrm>
+                          <a:off x="0" y="0"/>
+                          <a:ext cx="1234440" cy="493395"/>
+                        </a:xfrm>
+                        <a:prstGeom prst="rect">
+                          <a:avLst/>
+                        </a:prstGeom>
+                        <a:noFill/>
+                        <a:ln>
+                          <a:solidFill>
+                            <a:schemeClr val="accent6"/>
+                          </a:solidFill>
+                        </a:ln>
+                      </wps:spPr>
+                      <wps:style>
+                        <a:lnRef idx="2">
+                          <a:schemeClr val="accent1">
+                            <a:shade val="50000"/>
+                          </a:schemeClr>
+                        </a:lnRef>
+                        <a:fillRef idx="1">
+                          <a:schemeClr val="accent1"/>
+                        </a:fillRef>
+                        <a:effectRef idx="0">
+                          <a:schemeClr val="accent1"/>
+                        </a:effectRef>
+                        <a:fontRef idx="minor">
+                          <a:schemeClr val="lt1"/>
+                        </a:fontRef>
+                      </wps:style>
+                      <wps:bodyPr rot="0" spcFirstLastPara="0" vertOverflow="overflow" horzOverflow="overflow" vert="horz" wrap="square" lIns="91440" tIns="45720" rIns="91440" bIns="45720" numCol="1" spcCol="0" rtlCol="0" fromWordArt="0" anchor="ctr" anchorCtr="0" forceAA="0" compatLnSpc="1">
+                        <a:prstTxWarp prst="textNoShape">
+                          <a:avLst/>
+                        </a:prstTxWarp>
+                        <a:noAutofit/>
+                      </wps:bodyPr>
+                    </wps:wsp>
+                  </a:graphicData>
+                </a:graphic>
+              </wp:anchor>
+            </w:drawing>
+          </mc:Choice>
+          <mc:Fallback>
+            <w:pict>
+              <v:rect w14:anchorId="77C60B0D" id="Rectángulo 61" o:spid="_x0000_s1026" style="position:absolute;margin-left:230.55pt;margin-top:327.8pt;width:97.2pt;height:38.85pt;z-index:251716608;visibility:visible;mso-wrap-style:square;mso-wrap-distance-left:9pt;mso-wrap-distance-top:0;mso-wrap-distance-right:9pt;mso-wrap-distance-bottom:0;mso-position-horizontal:absolute;mso-position-horizontal-relative:text;mso-position-vertical:absolute;mso-position-vertical-relative:text;v-text-anchor:middle" o:gfxdata="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" filled="f" strokecolor="#70ad47 [3209]" strokeweight="1pt"/>
+            </w:pict>
+          </mc:Fallback>
+        </mc:AlternateContent>
+      </w:r>
+      <w:r>
+        <w:rPr>
+          <w:rFonts w:ascii="Times New Roman" w:hAnsi="Times New Roman" w:cs="Times New Roman"/>
+          <w:b/>
+          <w:bCs/>
+          <w:sz w:val="24"/>
+          <w:szCs w:val="24"/>
+        </w:rPr>
+        <w:drawing>
+          <wp:anchor distT="0" distB="0" distL="114300" distR="114300" simplePos="0" relativeHeight="251713536" behindDoc="1" locked="0" layoutInCell="1" allowOverlap="1" wp14:anchorId="34E567AC" wp14:editId="5FC6FC7C">
+            <wp:simplePos x="0" y="0"/>
+            <wp:positionH relativeFrom="column">
+              <wp:posOffset>91440</wp:posOffset>
+            </wp:positionH>
+            <wp:positionV relativeFrom="paragraph">
+              <wp:posOffset>2909570</wp:posOffset>
+            </wp:positionV>
+            <wp:extent cx="5467350" cy="2783205"/>
+            <wp:effectExtent l="0" t="0" r="0" b="0"/>
+            <wp:wrapTight wrapText="bothSides">
+              <wp:wrapPolygon edited="0">
+                <wp:start x="0" y="0"/>
+                <wp:lineTo x="0" y="21437"/>
+                <wp:lineTo x="21525" y="21437"/>
+                <wp:lineTo x="21525" y="0"/>
+                <wp:lineTo x="0" y="0"/>
+              </wp:wrapPolygon>
+            </wp:wrapTight>
+            <wp:docPr id="63" name="Imagen 63"/>
+            <wp:cNvGraphicFramePr>
+              <a:graphicFrameLocks xmlns:a="http://schemas.openxmlformats.org/drawingml/2006/main" noChangeAspect="1"/>
+            </wp:cNvGraphicFramePr>
+            <a:graphic xmlns:a="http://schemas.openxmlformats.org/drawingml/2006/main">
+              <a:graphicData uri="http://schemas.openxmlformats.org/drawingml/2006/picture">
+                <pic:pic xmlns:pic="http://schemas.openxmlformats.org/drawingml/2006/picture">
+                  <pic:nvPicPr>
+                    <pic:cNvPr id="1" name=""/>
+                    <pic:cNvPicPr/>
+                  </pic:nvPicPr>
+                  <pic:blipFill>
+                    <a:blip r:embed="rId8" cstate="print">
+                      <a:extLst>
+                        <a:ext uri="{28A0092B-C50C-407E-A947-70E740481C1C}">
+                          <a14:useLocalDpi xmlns:a14="http://schemas.microsoft.com/office/drawing/2010/main" val="0"/>
+                        </a:ext>
+                      </a:extLst>
+                    </a:blip>
+                    <a:stretch>
+                      <a:fillRect/>
+                    </a:stretch>
+                  </pic:blipFill>
+                  <pic:spPr>
+                    <a:xfrm>
+                      <a:off x="0" y="0"/>
+                      <a:ext cx="5467350" cy="2783205"/>
+                    </a:xfrm>
+                    <a:prstGeom prst="rect">
+                      <a:avLst/>
+                    </a:prstGeom>
+                  </pic:spPr>
+                </pic:pic>
+              </a:graphicData>
+            </a:graphic>
+            <wp14:sizeRelH relativeFrom="margin">
+              <wp14:pctWidth>0</wp14:pctWidth>
+            </wp14:sizeRelH>
+            <wp14:sizeRelV relativeFrom="margin">
+              <wp14:pctHeight>0</wp14:pctHeight>
+            </wp14:sizeRelV>
+          </wp:anchor>
+        </w:drawing>
+      </w:r>
+    </w:p>
+    <w:p>
+      <w:pPr>
+        <w:spacing w:line="480" w:lineRule="auto"/>
+        <w:rPr>
+          <w:rFonts w:ascii="Times New Roman" w:hAnsi="Times New Roman" w:cs="Times New Roman"/>
+          <w:b/>
+          <w:bCs/>
+          <w:sz w:val="24"/>
+          <w:szCs w:val="24"/>
+        </w:rPr>
+      </w:pPr>
+    </w:p>
+    <w:p>
+      <w:pPr>
+        <w:pStyle w:val="Prrafodelista"/>
+        <w:spacing w:line="480" w:lineRule="auto"/>
+        <w:ind w:left="1440"/>
+        <w:rPr>
+          <w:rFonts w:ascii="Times New Roman" w:hAnsi="Times New Roman" w:cs="Times New Roman"/>
+          <w:b/>
+          <w:bCs/>
+          <w:sz w:val="24"/>
+          <w:szCs w:val="24"/>
+        </w:rPr>
+      </w:pPr>
     </w:p>
     <w:p>
       <w:pPr>
@@ -3141,7 +5105,7 @@
           </mc:Choice>
           <mc:Fallback>
             <w:pict>
-              <v:shape w14:anchorId="4AB60528" id="Cuadro de texto 35" o:spid="_x0000_s1027" type="#_x0000_t202" style="position:absolute;left:0;text-align:left;margin-left:125.1pt;margin-top:106.95pt;width:74.05pt;height:35.5pt;z-index:251691008;visibility:visible;mso-wrap-style:square;mso-width-percent:0;mso-height-percent:0;mso-wrap-distance-left:9pt;mso-wrap-distance-top:0;mso-wrap-distance-right:9pt;mso-wrap-distance-bottom:0;mso-position-horizontal:absolute;mso-position-horizontal-relative:text;mso-position-vertical:absolute;mso-position-vertical-relative:text;mso-width-percent:0;mso-height-percent:0;mso-width-relative:margin;mso-height-relative:margin;v-text-anchor:top" o:gfxdata="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" filled="f" stroked="f" strokeweight=".5pt">
+              <v:shape w14:anchorId="4AB60528" id="Cuadro de texto 35" o:spid="_x0000_s1031" type="#_x0000_t202" style="position:absolute;left:0;text-align:left;margin-left:125.1pt;margin-top:106.95pt;width:74.05pt;height:35.5pt;z-index:251691008;visibility:visible;mso-wrap-style:square;mso-width-percent:0;mso-height-percent:0;mso-wrap-distance-left:9pt;mso-wrap-distance-top:0;mso-wrap-distance-right:9pt;mso-wrap-distance-bottom:0;mso-position-horizontal:absolute;mso-position-horizontal-relative:text;mso-position-vertical:absolute;mso-position-vertical-relative:text;mso-width-percent:0;mso-height-percent:0;mso-width-relative:margin;mso-height-relative:margin;v-text-anchor:top" o:gfxdata="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" filled="f" stroked="f" strokeweight=".5pt">
                 <v:textbox>
                   <w:txbxContent>
                     <w:p>
@@ -3487,7 +5451,7 @@
                     <pic:cNvPicPr/>
                   </pic:nvPicPr>
                   <pic:blipFill>
-                    <a:blip r:embed="rId7"/>
+                    <a:blip r:embed="rId11"/>
                     <a:stretch>
                       <a:fillRect/>
                     </a:stretch>
@@ -3602,7 +5566,7 @@
                     <pic:cNvPicPr/>
                   </pic:nvPicPr>
                   <pic:blipFill>
-                    <a:blip r:embed="rId8"/>
+                    <a:blip r:embed="rId12"/>
                     <a:stretch>
                       <a:fillRect/>
                     </a:stretch>
@@ -3963,7 +5927,7 @@
                     <pic:cNvPicPr/>
                   </pic:nvPicPr>
                   <pic:blipFill>
-                    <a:blip r:embed="rId9"/>
+                    <a:blip r:embed="rId13"/>
                     <a:stretch>
                       <a:fillRect/>
                     </a:stretch>
@@ -4001,15 +5965,31 @@
           <w:sz w:val="24"/>
           <w:szCs w:val="24"/>
         </w:rPr>
-        <w:t>Y te redireccionara a al formulario donde ingresaras código del libro, titulo,</w:t>
-      </w:r>
-      <w:r>
-        <w:rPr>
-          <w:rFonts w:ascii="Times New Roman" w:hAnsi="Times New Roman" w:cs="Times New Roman"/>
-          <w:sz w:val="24"/>
-          <w:szCs w:val="24"/>
-        </w:rPr>
-        <w:t xml:space="preserve"> </w:t>
+        <w:t>Y te redireccionara a al formulario donde ingresaras código del libro</w:t>
+      </w:r>
+      <w:r>
+        <w:rPr>
+          <w:rFonts w:ascii="Times New Roman" w:hAnsi="Times New Roman" w:cs="Times New Roman"/>
+          <w:sz w:val="24"/>
+          <w:szCs w:val="24"/>
+        </w:rPr>
+        <w:t xml:space="preserve"> y</w:t>
+      </w:r>
+      <w:r>
+        <w:rPr>
+          <w:rFonts w:ascii="Times New Roman" w:hAnsi="Times New Roman" w:cs="Times New Roman"/>
+          <w:sz w:val="24"/>
+          <w:szCs w:val="24"/>
+        </w:rPr>
+        <w:t xml:space="preserve"> titulo</w:t>
+      </w:r>
+      <w:r>
+        <w:rPr>
+          <w:rFonts w:ascii="Times New Roman" w:hAnsi="Times New Roman" w:cs="Times New Roman"/>
+          <w:sz w:val="24"/>
+          <w:szCs w:val="24"/>
+        </w:rPr>
+        <w:t xml:space="preserve"> despues seleccionas el </w:t>
       </w:r>
       <w:r>
         <w:rPr>
@@ -4057,13 +6037,13 @@
         <mc:AlternateContent>
           <mc:Choice Requires="wps">
             <w:drawing>
-              <wp:anchor distT="0" distB="0" distL="114300" distR="114300" simplePos="0" relativeHeight="251684864" behindDoc="0" locked="0" layoutInCell="1" allowOverlap="1" wp14:anchorId="309D7ABC" wp14:editId="48D7BDBA">
+              <wp:anchor distT="0" distB="0" distL="114300" distR="114300" simplePos="0" relativeHeight="251684864" behindDoc="0" locked="0" layoutInCell="1" allowOverlap="1" wp14:anchorId="309D7ABC" wp14:editId="32BBB2D9">
                 <wp:simplePos x="0" y="0"/>
                 <wp:positionH relativeFrom="column">
-                  <wp:posOffset>3694179</wp:posOffset>
+                  <wp:posOffset>3684270</wp:posOffset>
                 </wp:positionH>
                 <wp:positionV relativeFrom="paragraph">
-                  <wp:posOffset>1720275</wp:posOffset>
+                  <wp:posOffset>1863090</wp:posOffset>
                 </wp:positionV>
                 <wp:extent cx="0" cy="431321"/>
                 <wp:effectExtent l="76200" t="38100" r="57150" b="26035"/>
@@ -4115,7 +6095,7 @@
           </mc:Choice>
           <mc:Fallback>
             <w:pict>
-              <v:shape w14:anchorId="2823117F" id="Conector recto de flecha 28" o:spid="_x0000_s1026" type="#_x0000_t32" style="position:absolute;margin-left:290.9pt;margin-top:135.45pt;width:0;height:33.95pt;flip:y;z-index:251684864;visibility:visible;mso-wrap-style:square;mso-width-percent:0;mso-height-percent:0;mso-wrap-distance-left:9pt;mso-wrap-distance-top:0;mso-wrap-distance-right:9pt;mso-wrap-distance-bottom:0;mso-position-horizontal:absolute;mso-position-horizontal-relative:text;mso-position-vertical:absolute;mso-position-vertical-relative:text;mso-width-percent:0;mso-height-percent:0;mso-width-relative:margin;mso-height-relative:margin" o:gfxdata="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" strokecolor="#70ad47 [3209]" strokeweight=".5pt">
+              <v:shape w14:anchorId="79006239" id="Conector recto de flecha 28" o:spid="_x0000_s1026" type="#_x0000_t32" style="position:absolute;margin-left:290.1pt;margin-top:146.7pt;width:0;height:33.95pt;flip:y;z-index:251684864;visibility:visible;mso-wrap-style:square;mso-width-percent:0;mso-height-percent:0;mso-wrap-distance-left:9pt;mso-wrap-distance-top:0;mso-wrap-distance-right:9pt;mso-wrap-distance-bottom:0;mso-position-horizontal:absolute;mso-position-horizontal-relative:text;mso-position-vertical:absolute;mso-position-vertical-relative:text;mso-width-percent:0;mso-height-percent:0;mso-width-relative:margin;mso-height-relative:margin" o:gfxdata="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" strokecolor="#70ad47 [3209]" strokeweight=".5pt">
                 <v:stroke endarrow="block" joinstyle="miter"/>
               </v:shape>
             </w:pict>
@@ -4207,16 +6187,21 @@
       </w:r>
       <w:r>
         <w:rPr>
-          <w:rFonts w:ascii="Times New Roman" w:hAnsi="Times New Roman" w:cs="Times New Roman"/>
           <w:noProof/>
+        </w:rPr>
+        <w:t xml:space="preserve"> </w:t>
+      </w:r>
+      <w:r>
+        <w:rPr>
+          <w:rFonts w:ascii="Times New Roman" w:hAnsi="Times New Roman" w:cs="Times New Roman"/>
           <w:sz w:val="24"/>
           <w:szCs w:val="24"/>
         </w:rPr>
         <w:drawing>
-          <wp:inline distT="0" distB="0" distL="0" distR="0" wp14:anchorId="7A91BA49" wp14:editId="5640C1DB">
-            <wp:extent cx="5612130" cy="1784985"/>
-            <wp:effectExtent l="0" t="0" r="7620" b="5715"/>
-            <wp:docPr id="24" name="Imagen 24"/>
+          <wp:inline distT="0" distB="0" distL="0" distR="0" wp14:anchorId="1228B9D3" wp14:editId="23781DFF">
+            <wp:extent cx="5612130" cy="1938020"/>
+            <wp:effectExtent l="0" t="0" r="7620" b="5080"/>
+            <wp:docPr id="192" name="Imagen 192"/>
             <wp:cNvGraphicFramePr>
               <a:graphicFrameLocks xmlns:a="http://schemas.openxmlformats.org/drawingml/2006/main" noChangeAspect="1"/>
             </wp:cNvGraphicFramePr>
@@ -4228,7 +6213,7 @@
                     <pic:cNvPicPr/>
                   </pic:nvPicPr>
                   <pic:blipFill>
-                    <a:blip r:embed="rId10"/>
+                    <a:blip r:embed="rId14"/>
                     <a:stretch>
                       <a:fillRect/>
                     </a:stretch>
@@ -4236,7 +6221,7 @@
                   <pic:spPr>
                     <a:xfrm>
                       <a:off x="0" y="0"/>
-                      <a:ext cx="5612130" cy="1784985"/>
+                      <a:ext cx="5612130" cy="1938020"/>
                     </a:xfrm>
                     <a:prstGeom prst="rect">
                       <a:avLst/>
@@ -4256,34 +6241,6 @@
         <w:ind w:left="1440"/>
         <w:rPr>
           <w:rFonts w:ascii="Times New Roman" w:hAnsi="Times New Roman" w:cs="Times New Roman"/>
-          <w:sz w:val="24"/>
-          <w:szCs w:val="24"/>
-        </w:rPr>
-      </w:pPr>
-    </w:p>
-    <w:p>
-      <w:pPr>
-        <w:pStyle w:val="Prrafodelista"/>
-        <w:spacing w:line="480" w:lineRule="auto"/>
-        <w:ind w:left="1440"/>
-        <w:rPr>
-          <w:rFonts w:ascii="Times New Roman" w:hAnsi="Times New Roman" w:cs="Times New Roman"/>
-          <w:b/>
-          <w:bCs/>
-          <w:sz w:val="24"/>
-          <w:szCs w:val="24"/>
-        </w:rPr>
-      </w:pPr>
-    </w:p>
-    <w:p>
-      <w:pPr>
-        <w:pStyle w:val="Prrafodelista"/>
-        <w:spacing w:line="480" w:lineRule="auto"/>
-        <w:ind w:left="1440"/>
-        <w:rPr>
-          <w:rFonts w:ascii="Times New Roman" w:hAnsi="Times New Roman" w:cs="Times New Roman"/>
-          <w:b/>
-          <w:bCs/>
           <w:sz w:val="24"/>
           <w:szCs w:val="24"/>
         </w:rPr>
@@ -4575,7 +6532,7 @@
                     <pic:cNvPicPr/>
                   </pic:nvPicPr>
                   <pic:blipFill>
-                    <a:blip r:embed="rId9"/>
+                    <a:blip r:embed="rId13"/>
                     <a:stretch>
                       <a:fillRect/>
                     </a:stretch>
@@ -4666,7 +6623,6 @@
           <w:sz w:val="24"/>
           <w:szCs w:val="24"/>
         </w:rPr>
-        <w:lastRenderedPageBreak/>
         <mc:AlternateContent>
           <mc:Choice Requires="wps">
             <w:drawing>
@@ -4733,7 +6689,7 @@
           </mc:Choice>
           <mc:Fallback>
             <w:pict>
-              <v:shape w14:anchorId="1B22CDBE" id="Cuadro de texto 2" o:spid="_x0000_s1028" type="#_x0000_t202" style="position:absolute;left:0;text-align:left;margin-left:141.25pt;margin-top:57.25pt;width:50.95pt;height:22.4pt;z-index:251669504;visibility:visible;mso-wrap-style:square;mso-width-percent:0;mso-height-percent:0;mso-wrap-distance-left:9pt;mso-wrap-distance-top:3.6pt;mso-wrap-distance-right:9pt;mso-wrap-distance-bottom:3.6pt;mso-position-horizontal:absolute;mso-position-horizontal-relative:text;mso-position-vertical:absolute;mso-position-vertical-relative:text;mso-width-percent:0;mso-height-percent:0;mso-width-relative:margin;mso-height-relative:margin;v-text-anchor:top" o:gfxdata="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" filled="f" stroked="f">
+              <v:shape w14:anchorId="1B22CDBE" id="Cuadro de texto 2" o:spid="_x0000_s1032" type="#_x0000_t202" style="position:absolute;left:0;text-align:left;margin-left:141.25pt;margin-top:57.25pt;width:50.95pt;height:22.4pt;z-index:251669504;visibility:visible;mso-wrap-style:square;mso-width-percent:0;mso-height-percent:0;mso-wrap-distance-left:9pt;mso-wrap-distance-top:3.6pt;mso-wrap-distance-right:9pt;mso-wrap-distance-bottom:3.6pt;mso-position-horizontal:absolute;mso-position-horizontal-relative:text;mso-position-vertical:absolute;mso-position-vertical-relative:text;mso-width-percent:0;mso-height-percent:0;mso-width-relative:margin;mso-height-relative:margin;v-text-anchor:top" o:gfxdata="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" filled="f" stroked="f">
                 <v:textbox>
                   <w:txbxContent>
                     <w:p>
@@ -4821,7 +6777,7 @@
           </mc:Choice>
           <mc:Fallback>
             <w:pict>
-              <v:shape w14:anchorId="1DD209E6" id="_x0000_s1029" type="#_x0000_t202" style="position:absolute;left:0;text-align:left;margin-left:138.4pt;margin-top:38.6pt;width:50.95pt;height:22.4pt;z-index:251667456;visibility:visible;mso-wrap-style:square;mso-width-percent:0;mso-height-percent:0;mso-wrap-distance-left:9pt;mso-wrap-distance-top:3.6pt;mso-wrap-distance-right:9pt;mso-wrap-distance-bottom:3.6pt;mso-position-horizontal:absolute;mso-position-horizontal-relative:text;mso-position-vertical:absolute;mso-position-vertical-relative:text;mso-width-percent:0;mso-height-percent:0;mso-width-relative:margin;mso-height-relative:margin;v-text-anchor:top" o:gfxdata="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" filled="f" stroked="f">
+              <v:shape w14:anchorId="1DD209E6" id="_x0000_s1033" type="#_x0000_t202" style="position:absolute;left:0;text-align:left;margin-left:138.4pt;margin-top:38.6pt;width:50.95pt;height:22.4pt;z-index:251667456;visibility:visible;mso-wrap-style:square;mso-width-percent:0;mso-height-percent:0;mso-wrap-distance-left:9pt;mso-wrap-distance-top:3.6pt;mso-wrap-distance-right:9pt;mso-wrap-distance-bottom:3.6pt;mso-position-horizontal:absolute;mso-position-horizontal-relative:text;mso-position-vertical:absolute;mso-position-vertical-relative:text;mso-width-percent:0;mso-height-percent:0;mso-width-relative:margin;mso-height-relative:margin;v-text-anchor:top" o:gfxdata="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" filled="f" stroked="f">
                 <v:textbox>
                   <w:txbxContent>
                     <w:p>
@@ -5161,7 +7117,7 @@
                     <pic:cNvPicPr/>
                   </pic:nvPicPr>
                   <pic:blipFill>
-                    <a:blip r:embed="rId11"/>
+                    <a:blip r:embed="rId15"/>
                     <a:stretch>
                       <a:fillRect/>
                     </a:stretch>
@@ -5466,7 +7422,7 @@
                     <pic:cNvPicPr/>
                   </pic:nvPicPr>
                   <pic:blipFill>
-                    <a:blip r:embed="rId9"/>
+                    <a:blip r:embed="rId13"/>
                     <a:stretch>
                       <a:fillRect/>
                     </a:stretch>
@@ -5525,7 +7481,6 @@
           <w:sz w:val="24"/>
           <w:szCs w:val="24"/>
         </w:rPr>
-        <w:lastRenderedPageBreak/>
         <mc:AlternateContent>
           <mc:Choice Requires="wps">
             <w:drawing>
@@ -5592,7 +7547,7 @@
           </mc:Choice>
           <mc:Fallback>
             <w:pict>
-              <v:shape w14:anchorId="22B3B19E" id="_x0000_s1030" type="#_x0000_t202" style="position:absolute;left:0;text-align:left;margin-left:145.35pt;margin-top:29.3pt;width:50.9pt;height:22.4pt;z-index:251674624;visibility:visible;mso-wrap-style:square;mso-width-percent:0;mso-height-percent:0;mso-wrap-distance-left:9pt;mso-wrap-distance-top:3.6pt;mso-wrap-distance-right:9pt;mso-wrap-distance-bottom:3.6pt;mso-position-horizontal:absolute;mso-position-horizontal-relative:text;mso-position-vertical:absolute;mso-position-vertical-relative:text;mso-width-percent:0;mso-height-percent:0;mso-width-relative:margin;mso-height-relative:margin;v-text-anchor:top" o:gfxdata="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" filled="f" stroked="f">
+              <v:shape w14:anchorId="22B3B19E" id="_x0000_s1034" type="#_x0000_t202" style="position:absolute;left:0;text-align:left;margin-left:145.35pt;margin-top:29.3pt;width:50.9pt;height:22.4pt;z-index:251674624;visibility:visible;mso-wrap-style:square;mso-width-percent:0;mso-height-percent:0;mso-wrap-distance-left:9pt;mso-wrap-distance-top:3.6pt;mso-wrap-distance-right:9pt;mso-wrap-distance-bottom:3.6pt;mso-position-horizontal:absolute;mso-position-horizontal-relative:text;mso-position-vertical:absolute;mso-position-vertical-relative:text;mso-width-percent:0;mso-height-percent:0;mso-width-relative:margin;mso-height-relative:margin;v-text-anchor:top" o:gfxdata="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" filled="f" stroked="f">
                 <v:textbox>
                   <w:txbxContent>
                     <w:p>
@@ -5863,7 +7818,7 @@
                     <pic:cNvPicPr/>
                   </pic:nvPicPr>
                   <pic:blipFill>
-                    <a:blip r:embed="rId12"/>
+                    <a:blip r:embed="rId16"/>
                     <a:stretch>
                       <a:fillRect/>
                     </a:stretch>
@@ -5916,6 +7871,7 @@
       </w:pPr>
     </w:p>
     <w:sectPr>
+      <w:footerReference w:type="default" r:id="rId17"/>
       <w:pgSz w:w="12240" w:h="15840" w:code="1"/>
       <w:pgMar w:top="1417" w:right="1701" w:bottom="1417" w:left="1701" w:header="720" w:footer="720" w:gutter="0"/>
       <w:cols w:space="708"/>
@@ -5923,6 +7879,101 @@
     </w:sectPr>
   </w:body>
 </w:document>
+</file>
+
+<file path=word/endnotes.xml><?xml version="1.0" encoding="utf-8"?>
+<w:endnotes xmlns:wpc="http://schemas.microsoft.com/office/word/2010/wordprocessingCanvas" xmlns:cx="http://schemas.microsoft.com/office/drawing/2014/chartex" xmlns:cx1="http://schemas.microsoft.com/office/drawing/2015/9/8/chartex" xmlns:cx2="http://schemas.microsoft.com/office/drawing/2015/10/21/chartex" xmlns:cx3="http://schemas.microsoft.com/office/drawing/2016/5/9/chartex" xmlns:cx4="http://schemas.microsoft.com/office/drawing/2016/5/10/chartex" xmlns:cx5="http://schemas.microsoft.com/office/drawing/2016/5/11/chartex" xmlns:cx6="http://schemas.microsoft.com/office/drawing/2016/5/12/chartex" xmlns:cx7="http://schemas.microsoft.com/office/drawing/2016/5/13/chartex" xmlns:cx8="http://schemas.microsoft.com/office/drawing/2016/5/14/chartex" xmlns:mc="http://schemas.openxmlformats.org/markup-compatibility/2006" xmlns:aink="http://schemas.microsoft.com/office/drawing/2016/ink" xmlns:am3d="http://schemas.microsoft.com/office/drawing/2017/model3d" xmlns:o="urn:schemas-microsoft-com:office:office" xmlns:r="http://schemas.openxmlformats.org/officeDocument/2006/relationships" xmlns:m="http://schemas.openxmlformats.org/officeDocument/2006/math" xmlns:v="urn:schemas-microsoft-com:vml" xmlns:wp14="http://schemas.microsoft.com/office/word/2010/wordprocessingDrawing" xmlns:wp="http://schemas.openxmlformats.org/drawingml/2006/wordprocessingDrawing" xmlns:w10="urn:schemas-microsoft-com:office:word" xmlns:w="http://schemas.openxmlformats.org/wordprocessingml/2006/main" xmlns:w14="http://schemas.microsoft.com/office/word/2010/wordml" xmlns:w15="http://schemas.microsoft.com/office/word/2012/wordml" xmlns:w16cex="http://schemas.microsoft.com/office/word/2018/wordml/cex" xmlns:w16cid="http://schemas.microsoft.com/office/word/2016/wordml/cid" xmlns:w16="http://schemas.microsoft.com/office/word/2018/wordml" xmlns:w16se="http://schemas.microsoft.com/office/word/2015/wordml/symex" xmlns:wpg="http://schemas.microsoft.com/office/word/2010/wordprocessingGroup" xmlns:wpi="http://schemas.microsoft.com/office/word/2010/wordprocessingInk" xmlns:wne="http://schemas.microsoft.com/office/word/2006/wordml" xmlns:wps="http://schemas.microsoft.com/office/word/2010/wordprocessingShape" mc:Ignorable="w14 w15 w16se w16cid w16 w16cex wp14">
+  <w:endnote w:type="separator" w:id="-1">
+    <w:p>
+      <w:pPr>
+        <w:spacing w:after="0" w:line="240" w:lineRule="auto"/>
+      </w:pPr>
+      <w:r>
+        <w:separator/>
+      </w:r>
+    </w:p>
+  </w:endnote>
+  <w:endnote w:type="continuationSeparator" w:id="0">
+    <w:p>
+      <w:pPr>
+        <w:spacing w:after="0" w:line="240" w:lineRule="auto"/>
+      </w:pPr>
+      <w:r>
+        <w:continuationSeparator/>
+      </w:r>
+    </w:p>
+  </w:endnote>
+</w:endnotes>
+</file>
+
+<file path=word/footer1.xml><?xml version="1.0" encoding="utf-8"?>
+<w:ftr xmlns:wpc="http://schemas.microsoft.com/office/word/2010/wordprocessingCanvas" xmlns:cx="http://schemas.microsoft.com/office/drawing/2014/chartex" xmlns:cx1="http://schemas.microsoft.com/office/drawing/2015/9/8/chartex" xmlns:cx2="http://schemas.microsoft.com/office/drawing/2015/10/21/chartex" xmlns:cx3="http://schemas.microsoft.com/office/drawing/2016/5/9/chartex" xmlns:cx4="http://schemas.microsoft.com/office/drawing/2016/5/10/chartex" xmlns:cx5="http://schemas.microsoft.com/office/drawing/2016/5/11/chartex" xmlns:cx6="http://schemas.microsoft.com/office/drawing/2016/5/12/chartex" xmlns:cx7="http://schemas.microsoft.com/office/drawing/2016/5/13/chartex" xmlns:cx8="http://schemas.microsoft.com/office/drawing/2016/5/14/chartex" xmlns:mc="http://schemas.openxmlformats.org/markup-compatibility/2006" xmlns:aink="http://schemas.microsoft.com/office/drawing/2016/ink" xmlns:am3d="http://schemas.microsoft.com/office/drawing/2017/model3d" xmlns:o="urn:schemas-microsoft-com:office:office" xmlns:r="http://schemas.openxmlformats.org/officeDocument/2006/relationships" xmlns:m="http://schemas.openxmlformats.org/officeDocument/2006/math" xmlns:v="urn:schemas-microsoft-com:vml" xmlns:wp14="http://schemas.microsoft.com/office/word/2010/wordprocessingDrawing" xmlns:wp="http://schemas.openxmlformats.org/drawingml/2006/wordprocessingDrawing" xmlns:w10="urn:schemas-microsoft-com:office:word" xmlns:w="http://schemas.openxmlformats.org/wordprocessingml/2006/main" xmlns:w14="http://schemas.microsoft.com/office/word/2010/wordml" xmlns:w15="http://schemas.microsoft.com/office/word/2012/wordml" xmlns:w16cex="http://schemas.microsoft.com/office/word/2018/wordml/cex" xmlns:w16cid="http://schemas.microsoft.com/office/word/2016/wordml/cid" xmlns:w16="http://schemas.microsoft.com/office/word/2018/wordml" xmlns:w16se="http://schemas.microsoft.com/office/word/2015/wordml/symex" xmlns:wpg="http://schemas.microsoft.com/office/word/2010/wordprocessingGroup" xmlns:wpi="http://schemas.microsoft.com/office/word/2010/wordprocessingInk" xmlns:wne="http://schemas.microsoft.com/office/word/2006/wordml" xmlns:wps="http://schemas.microsoft.com/office/word/2010/wordprocessingShape" mc:Ignorable="w14 w15 w16se w16cid w16 w16cex wp14">
+  <w:sdt>
+    <w:sdtPr>
+      <w:id w:val="339290178"/>
+      <w:docPartObj>
+        <w:docPartGallery w:val="Page Numbers (Bottom of Page)"/>
+        <w:docPartUnique/>
+      </w:docPartObj>
+    </w:sdtPr>
+    <w:sdtContent>
+      <w:p>
+        <w:pPr>
+          <w:pStyle w:val="Piedepgina"/>
+          <w:jc w:val="center"/>
+        </w:pPr>
+        <w:r>
+          <w:fldChar w:fldCharType="begin"/>
+        </w:r>
+        <w:r>
+          <w:instrText>PAGE   \* MERGEFORMAT</w:instrText>
+        </w:r>
+        <w:r>
+          <w:fldChar w:fldCharType="separate"/>
+        </w:r>
+        <w:r>
+          <w:rPr>
+            <w:lang w:val="es-ES"/>
+          </w:rPr>
+          <w:t>2</w:t>
+        </w:r>
+        <w:r>
+          <w:fldChar w:fldCharType="end"/>
+        </w:r>
+      </w:p>
+    </w:sdtContent>
+  </w:sdt>
+  <w:p>
+    <w:pPr>
+      <w:pStyle w:val="Piedepgina"/>
+    </w:pPr>
+  </w:p>
+</w:ftr>
+</file>
+
+<file path=word/footnotes.xml><?xml version="1.0" encoding="utf-8"?>
+<w:footnotes xmlns:wpc="http://schemas.microsoft.com/office/word/2010/wordprocessingCanvas" xmlns:cx="http://schemas.microsoft.com/office/drawing/2014/chartex" xmlns:cx1="http://schemas.microsoft.com/office/drawing/2015/9/8/chartex" xmlns:cx2="http://schemas.microsoft.com/office/drawing/2015/10/21/chartex" xmlns:cx3="http://schemas.microsoft.com/office/drawing/2016/5/9/chartex" xmlns:cx4="http://schemas.microsoft.com/office/drawing/2016/5/10/chartex" xmlns:cx5="http://schemas.microsoft.com/office/drawing/2016/5/11/chartex" xmlns:cx6="http://schemas.microsoft.com/office/drawing/2016/5/12/chartex" xmlns:cx7="http://schemas.microsoft.com/office/drawing/2016/5/13/chartex" xmlns:cx8="http://schemas.microsoft.com/office/drawing/2016/5/14/chartex" xmlns:mc="http://schemas.openxmlformats.org/markup-compatibility/2006" xmlns:aink="http://schemas.microsoft.com/office/drawing/2016/ink" xmlns:am3d="http://schemas.microsoft.com/office/drawing/2017/model3d" xmlns:o="urn:schemas-microsoft-com:office:office" xmlns:r="http://schemas.openxmlformats.org/officeDocument/2006/relationships" xmlns:m="http://schemas.openxmlformats.org/officeDocument/2006/math" xmlns:v="urn:schemas-microsoft-com:vml" xmlns:wp14="http://schemas.microsoft.com/office/word/2010/wordprocessingDrawing" xmlns:wp="http://schemas.openxmlformats.org/drawingml/2006/wordprocessingDrawing" xmlns:w10="urn:schemas-microsoft-com:office:word" xmlns:w="http://schemas.openxmlformats.org/wordprocessingml/2006/main" xmlns:w14="http://schemas.microsoft.com/office/word/2010/wordml" xmlns:w15="http://schemas.microsoft.com/office/word/2012/wordml" xmlns:w16cex="http://schemas.microsoft.com/office/word/2018/wordml/cex" xmlns:w16cid="http://schemas.microsoft.com/office/word/2016/wordml/cid" xmlns:w16="http://schemas.microsoft.com/office/word/2018/wordml" xmlns:w16se="http://schemas.microsoft.com/office/word/2015/wordml/symex" xmlns:wpg="http://schemas.microsoft.com/office/word/2010/wordprocessingGroup" xmlns:wpi="http://schemas.microsoft.com/office/word/2010/wordprocessingInk" xmlns:wne="http://schemas.microsoft.com/office/word/2006/wordml" xmlns:wps="http://schemas.microsoft.com/office/word/2010/wordprocessingShape" mc:Ignorable="w14 w15 w16se w16cid w16 w16cex wp14">
+  <w:footnote w:type="separator" w:id="-1">
+    <w:p>
+      <w:pPr>
+        <w:spacing w:after="0" w:line="240" w:lineRule="auto"/>
+      </w:pPr>
+      <w:r>
+        <w:separator/>
+      </w:r>
+    </w:p>
+  </w:footnote>
+  <w:footnote w:type="continuationSeparator" w:id="0">
+    <w:p>
+      <w:pPr>
+        <w:spacing w:after="0" w:line="240" w:lineRule="auto"/>
+      </w:pPr>
+      <w:r>
+        <w:continuationSeparator/>
+      </w:r>
+    </w:p>
+  </w:footnote>
+</w:footnotes>
 </file>
 
 <file path=word/numbering.xml><?xml version="1.0" encoding="utf-8"?>
@@ -7872,7 +9923,7 @@
   <w:style w:type="paragraph" w:default="1" w:styleId="Normal">
     <w:name w:val="Normal"/>
     <w:qFormat/>
-    <w:rsid w:val="00195686"/>
+    <w:rsid w:val="00711028"/>
     <w:pPr>
       <w:spacing w:line="254" w:lineRule="auto"/>
     </w:pPr>
@@ -7947,6 +9998,50 @@
       <w:b/>
       <w:bCs/>
     </w:rPr>
+  </w:style>
+  <w:style w:type="paragraph" w:styleId="Encabezado">
+    <w:name w:val="header"/>
+    <w:basedOn w:val="Normal"/>
+    <w:link w:val="EncabezadoCar"/>
+    <w:uiPriority w:val="99"/>
+    <w:unhideWhenUsed/>
+    <w:rsid w:val="00814793"/>
+    <w:pPr>
+      <w:tabs>
+        <w:tab w:val="center" w:pos="4419"/>
+        <w:tab w:val="right" w:pos="8838"/>
+      </w:tabs>
+      <w:spacing w:after="0" w:line="240" w:lineRule="auto"/>
+    </w:pPr>
+  </w:style>
+  <w:style w:type="character" w:customStyle="1" w:styleId="EncabezadoCar">
+    <w:name w:val="Encabezado Car"/>
+    <w:basedOn w:val="Fuentedeprrafopredeter"/>
+    <w:link w:val="Encabezado"/>
+    <w:uiPriority w:val="99"/>
+    <w:rsid w:val="00814793"/>
+  </w:style>
+  <w:style w:type="paragraph" w:styleId="Piedepgina">
+    <w:name w:val="footer"/>
+    <w:basedOn w:val="Normal"/>
+    <w:link w:val="PiedepginaCar"/>
+    <w:uiPriority w:val="99"/>
+    <w:unhideWhenUsed/>
+    <w:rsid w:val="00814793"/>
+    <w:pPr>
+      <w:tabs>
+        <w:tab w:val="center" w:pos="4419"/>
+        <w:tab w:val="right" w:pos="8838"/>
+      </w:tabs>
+      <w:spacing w:after="0" w:line="240" w:lineRule="auto"/>
+    </w:pPr>
+  </w:style>
+  <w:style w:type="character" w:customStyle="1" w:styleId="PiedepginaCar">
+    <w:name w:val="Pie de página Car"/>
+    <w:basedOn w:val="Fuentedeprrafopredeter"/>
+    <w:link w:val="Piedepgina"/>
+    <w:uiPriority w:val="99"/>
+    <w:rsid w:val="00814793"/>
   </w:style>
 </w:styles>
 </file>

</xml_diff>